<commit_message>
Updates on class description
</commit_message>
<xml_diff>
--- a/Diagrams/ClassDiagram/Class.Diagram.Description.docx
+++ b/Diagrams/ClassDiagram/Class.Diagram.Description.docx
@@ -1,6 +1,6 @@
 
 <file path=word/document.xml><?xml version="1.0" encoding="utf-8"?>
-<w:document xmlns:wpc="http://schemas.microsoft.com/office/word/2010/wordprocessingCanvas" xmlns:mo="http://schemas.microsoft.com/office/mac/office/2008/main" xmlns:mc="http://schemas.openxmlformats.org/markup-compatibility/2006" xmlns:mv="urn:schemas-microsoft-com:mac:vml" xmlns:o="urn:schemas-microsoft-com:office:office" xmlns:r="http://schemas.openxmlformats.org/officeDocument/2006/relationships" xmlns:m="http://schemas.openxmlformats.org/officeDocument/2006/math" xmlns:v="urn:schemas-microsoft-com:vml" xmlns:wp14="http://schemas.microsoft.com/office/word/2010/wordprocessingDrawing" xmlns:wp="http://schemas.openxmlformats.org/drawingml/2006/wordprocessingDrawing" xmlns:w10="urn:schemas-microsoft-com:office:word" xmlns:w="http://schemas.openxmlformats.org/wordprocessingml/2006/main" xmlns:w14="http://schemas.microsoft.com/office/word/2010/wordml" xmlns:w15="http://schemas.microsoft.com/office/word/2012/wordml" xmlns:wpg="http://schemas.microsoft.com/office/word/2010/wordprocessingGroup" xmlns:wpi="http://schemas.microsoft.com/office/word/2010/wordprocessingInk" xmlns:wne="http://schemas.microsoft.com/office/word/2006/wordml" xmlns:wps="http://schemas.microsoft.com/office/word/2010/wordprocessingShape" mc:Ignorable="w14 w15 wp14">
+<w:document xmlns:wpc="http://schemas.microsoft.com/office/word/2010/wordprocessingCanvas" xmlns:mc="http://schemas.openxmlformats.org/markup-compatibility/2006" xmlns:o="urn:schemas-microsoft-com:office:office" xmlns:r="http://schemas.openxmlformats.org/officeDocument/2006/relationships" xmlns:m="http://schemas.openxmlformats.org/officeDocument/2006/math" xmlns:v="urn:schemas-microsoft-com:vml" xmlns:wp14="http://schemas.microsoft.com/office/word/2010/wordprocessingDrawing" xmlns:wp="http://schemas.openxmlformats.org/drawingml/2006/wordprocessingDrawing" xmlns:w10="urn:schemas-microsoft-com:office:word" xmlns:w="http://schemas.openxmlformats.org/wordprocessingml/2006/main" xmlns:w14="http://schemas.microsoft.com/office/word/2010/wordml" xmlns:w15="http://schemas.microsoft.com/office/word/2012/wordml" xmlns:wpg="http://schemas.microsoft.com/office/word/2010/wordprocessingGroup" xmlns:wpi="http://schemas.microsoft.com/office/word/2010/wordprocessingInk" xmlns:wne="http://schemas.microsoft.com/office/word/2006/wordml" xmlns:wps="http://schemas.microsoft.com/office/word/2010/wordprocessingShape" mc:Ignorable="w14 w15 wp14">
   <w:body>
     <w:p>
       <w:pPr>
@@ -43,6 +43,16 @@
         </w:rPr>
         <w:t xml:space="preserve">Home Audio System (HAS) is composed of several classes as shown in the class diagram. </w:t>
       </w:r>
+    </w:p>
+    <w:p>
+      <w:pPr>
+        <w:pStyle w:val="Body"/>
+        <w:rPr>
+          <w:rFonts w:ascii="Calibri" w:eastAsia="Calibri" w:hAnsi="Calibri" w:cs="Calibri"/>
+          <w:sz w:val="22"/>
+          <w:szCs w:val="22"/>
+        </w:rPr>
+      </w:pPr>
     </w:p>
     <w:p>
       <w:pPr>
@@ -55,6 +65,7 @@
           <w:szCs w:val="22"/>
         </w:rPr>
       </w:pPr>
+      <w:proofErr w:type="spellStart"/>
       <w:r>
         <w:rPr>
           <w:rFonts w:ascii="Calibri" w:eastAsia="Calibri" w:hAnsi="Calibri" w:cs="Calibri"/>
@@ -63,8 +74,9 @@
           <w:sz w:val="22"/>
           <w:szCs w:val="22"/>
         </w:rPr>
-        <w:t>HomeAudioSystemController</w:t>
-      </w:r>
+        <w:t>HomeAudioSystem</w:t>
+      </w:r>
+      <w:proofErr w:type="spellEnd"/>
     </w:p>
     <w:p>
       <w:pPr>
@@ -81,15 +93,119 @@
           <w:sz w:val="22"/>
           <w:szCs w:val="22"/>
         </w:rPr>
-        <w:t>The controller of the HAS has several responsibilities. The methods in this class are responsible for adding album, artist, song, playlist, and location and updates the library of HAS. It will display error message when the input is empty. Also it allows t</w:t>
-      </w:r>
-      <w:r>
-        <w:rPr>
-          <w:rFonts w:ascii="Calibri" w:eastAsia="Calibri" w:hAnsi="Calibri" w:cs="Calibri"/>
-          <w:sz w:val="22"/>
-          <w:szCs w:val="22"/>
-        </w:rPr>
-        <w:t xml:space="preserve">o assign song, album and playlist to a location where user desires, and play at the selected location with adjustable volume. </w:t>
+        <w:t>The class c</w:t>
+      </w:r>
+      <w:r>
+        <w:rPr>
+          <w:rFonts w:ascii="Calibri" w:eastAsia="Calibri" w:hAnsi="Calibri" w:cs="Calibri"/>
+          <w:sz w:val="22"/>
+          <w:szCs w:val="22"/>
+        </w:rPr>
+        <w:t>ontains the main method which loads the model and starts the user interface of the Home Audio System.</w:t>
+      </w:r>
+    </w:p>
+    <w:p>
+      <w:pPr>
+        <w:pStyle w:val="Body"/>
+        <w:rPr>
+          <w:rFonts w:ascii="Calibri" w:eastAsia="Calibri" w:hAnsi="Calibri" w:cs="Calibri"/>
+          <w:sz w:val="22"/>
+          <w:szCs w:val="22"/>
+        </w:rPr>
+      </w:pPr>
+    </w:p>
+    <w:p>
+      <w:pPr>
+        <w:pStyle w:val="Body"/>
+        <w:rPr>
+          <w:rFonts w:ascii="Calibri" w:eastAsia="Calibri" w:hAnsi="Calibri" w:cs="Calibri"/>
+          <w:b/>
+          <w:bCs/>
+          <w:sz w:val="22"/>
+          <w:szCs w:val="22"/>
+        </w:rPr>
+      </w:pPr>
+      <w:proofErr w:type="spellStart"/>
+      <w:r>
+        <w:rPr>
+          <w:rFonts w:ascii="Calibri" w:eastAsia="Calibri" w:hAnsi="Calibri" w:cs="Calibri"/>
+          <w:b/>
+          <w:bCs/>
+          <w:sz w:val="22"/>
+          <w:szCs w:val="22"/>
+        </w:rPr>
+        <w:t>HomeAudioSystemPage</w:t>
+      </w:r>
+      <w:proofErr w:type="spellEnd"/>
+    </w:p>
+    <w:p>
+      <w:pPr>
+        <w:pStyle w:val="Body"/>
+        <w:rPr>
+          <w:rFonts w:ascii="Calibri" w:eastAsia="Calibri" w:hAnsi="Calibri" w:cs="Calibri"/>
+          <w:sz w:val="22"/>
+          <w:szCs w:val="22"/>
+        </w:rPr>
+      </w:pPr>
+      <w:proofErr w:type="spellStart"/>
+      <w:r>
+        <w:rPr>
+          <w:rFonts w:ascii="Calibri" w:eastAsia="Calibri" w:hAnsi="Calibri" w:cs="Calibri"/>
+          <w:sz w:val="22"/>
+          <w:szCs w:val="22"/>
+        </w:rPr>
+        <w:t>HomAudioSystemPage</w:t>
+      </w:r>
+      <w:proofErr w:type="spellEnd"/>
+      <w:r>
+        <w:rPr>
+          <w:rFonts w:ascii="Calibri" w:eastAsia="Calibri" w:hAnsi="Calibri" w:cs="Calibri"/>
+          <w:sz w:val="22"/>
+          <w:szCs w:val="22"/>
+        </w:rPr>
+        <w:t xml:space="preserve"> class is responsible for creating the user interface of Home Audio System</w:t>
+      </w:r>
+      <w:r>
+        <w:rPr>
+          <w:rFonts w:ascii="Calibri" w:eastAsia="Calibri" w:hAnsi="Calibri" w:cs="Calibri"/>
+          <w:sz w:val="22"/>
+          <w:szCs w:val="22"/>
+        </w:rPr>
+        <w:t xml:space="preserve">. </w:t>
+      </w:r>
+      <w:r>
+        <w:rPr>
+          <w:rFonts w:ascii="Calibri" w:eastAsia="Calibri" w:hAnsi="Calibri" w:cs="Calibri"/>
+          <w:sz w:val="22"/>
+          <w:szCs w:val="22"/>
+        </w:rPr>
+        <w:t xml:space="preserve"> The UI created by t</w:t>
+      </w:r>
+      <w:r>
+        <w:rPr>
+          <w:rFonts w:ascii="Calibri" w:eastAsia="Calibri" w:hAnsi="Calibri" w:cs="Calibri"/>
+          <w:sz w:val="22"/>
+          <w:szCs w:val="22"/>
+        </w:rPr>
+        <w:t>his class</w:t>
+      </w:r>
+      <w:r>
+        <w:rPr>
+          <w:rFonts w:ascii="Calibri" w:eastAsia="Calibri" w:hAnsi="Calibri" w:cs="Calibri"/>
+          <w:sz w:val="22"/>
+          <w:szCs w:val="22"/>
+        </w:rPr>
+        <w:t xml:space="preserve"> will be used to interact with the user</w:t>
+      </w:r>
+      <w:bookmarkStart w:id="0" w:name="_GoBack"/>
+      <w:bookmarkEnd w:id="0"/>
+      <w:r>
+        <w:rPr>
+          <w:rFonts w:ascii="Calibri" w:eastAsia="Calibri" w:hAnsi="Calibri" w:cs="Calibri"/>
+          <w:sz w:val="22"/>
+          <w:szCs w:val="22"/>
+        </w:rPr>
+        <w:t xml:space="preserve"> and constantly update when user uses controller to manipulate the model. </w:t>
       </w:r>
     </w:p>
     <w:p>
@@ -128,13 +244,1291 @@
           <w:rFonts w:ascii="Trebuchet MS" w:eastAsia="Trebuchet MS" w:hAnsi="Trebuchet MS" w:cs="Trebuchet MS"/>
         </w:rPr>
       </w:pPr>
-      <w:r>
-        <w:rPr>
-          <w:rFonts w:ascii="Calibri" w:eastAsia="Calibri" w:hAnsi="Calibri" w:cs="Calibri"/>
-          <w:sz w:val="22"/>
-          <w:szCs w:val="22"/>
-        </w:rPr>
-        <w:t>addAlbum(String title, String genre, Date date)</w:t>
+      <w:proofErr w:type="spellStart"/>
+      <w:r>
+        <w:rPr>
+          <w:rFonts w:ascii="Calibri" w:eastAsia="Calibri" w:hAnsi="Calibri" w:cs="Calibri"/>
+          <w:sz w:val="22"/>
+          <w:szCs w:val="22"/>
+        </w:rPr>
+        <w:t>add</w:t>
+      </w:r>
+      <w:r>
+        <w:rPr>
+          <w:rFonts w:ascii="Calibri" w:eastAsia="Calibri" w:hAnsi="Calibri" w:cs="Calibri"/>
+          <w:sz w:val="22"/>
+          <w:szCs w:val="22"/>
+        </w:rPr>
+        <w:t>AlbumButtonActionPerformed</w:t>
+      </w:r>
+      <w:proofErr w:type="spellEnd"/>
+      <w:r>
+        <w:rPr>
+          <w:rFonts w:ascii="Calibri" w:eastAsia="Calibri" w:hAnsi="Calibri" w:cs="Calibri"/>
+          <w:sz w:val="22"/>
+          <w:szCs w:val="22"/>
+        </w:rPr>
+        <w:t>(</w:t>
+      </w:r>
+      <w:proofErr w:type="spellStart"/>
+      <w:r>
+        <w:rPr>
+          <w:rFonts w:ascii="Calibri" w:eastAsia="Calibri" w:hAnsi="Calibri" w:cs="Calibri"/>
+          <w:sz w:val="22"/>
+          <w:szCs w:val="22"/>
+        </w:rPr>
+        <w:t>java.awt.event.ActionEvent</w:t>
+      </w:r>
+      <w:proofErr w:type="spellEnd"/>
+      <w:r>
+        <w:rPr>
+          <w:rFonts w:ascii="Calibri" w:eastAsia="Calibri" w:hAnsi="Calibri" w:cs="Calibri"/>
+          <w:sz w:val="22"/>
+          <w:szCs w:val="22"/>
+        </w:rPr>
+        <w:t xml:space="preserve"> </w:t>
+      </w:r>
+      <w:proofErr w:type="spellStart"/>
+      <w:r>
+        <w:rPr>
+          <w:rFonts w:ascii="Calibri" w:eastAsia="Calibri" w:hAnsi="Calibri" w:cs="Calibri"/>
+          <w:sz w:val="22"/>
+          <w:szCs w:val="22"/>
+        </w:rPr>
+        <w:t>evt</w:t>
+      </w:r>
+      <w:proofErr w:type="spellEnd"/>
+      <w:r>
+        <w:rPr>
+          <w:rFonts w:ascii="Calibri" w:eastAsia="Calibri" w:hAnsi="Calibri" w:cs="Calibri"/>
+          <w:sz w:val="22"/>
+          <w:szCs w:val="22"/>
+        </w:rPr>
+        <w:t>)</w:t>
+      </w:r>
+    </w:p>
+    <w:p>
+      <w:pPr>
+        <w:pStyle w:val="ListParagraph"/>
+        <w:ind w:left="1160"/>
+        <w:rPr>
+          <w:rFonts w:ascii="Calibri" w:eastAsia="Calibri" w:hAnsi="Calibri" w:cs="Calibri"/>
+          <w:sz w:val="22"/>
+          <w:szCs w:val="22"/>
+        </w:rPr>
+      </w:pPr>
+      <w:r>
+        <w:rPr>
+          <w:rFonts w:ascii="Calibri" w:eastAsia="Calibri" w:hAnsi="Calibri" w:cs="Calibri"/>
+          <w:sz w:val="22"/>
+          <w:szCs w:val="22"/>
+        </w:rPr>
+        <w:t xml:space="preserve">Add </w:t>
+      </w:r>
+      <w:r>
+        <w:rPr>
+          <w:rFonts w:ascii="Calibri" w:eastAsia="Calibri" w:hAnsi="Calibri" w:cs="Calibri"/>
+          <w:sz w:val="22"/>
+          <w:szCs w:val="22"/>
+        </w:rPr>
+        <w:t xml:space="preserve">an </w:t>
+      </w:r>
+      <w:r>
+        <w:rPr>
+          <w:rFonts w:ascii="Calibri" w:eastAsia="Calibri" w:hAnsi="Calibri" w:cs="Calibri"/>
+          <w:sz w:val="22"/>
+          <w:szCs w:val="22"/>
+        </w:rPr>
+        <w:t xml:space="preserve">album </w:t>
+      </w:r>
+      <w:r>
+        <w:rPr>
+          <w:rFonts w:ascii="Calibri" w:eastAsia="Calibri" w:hAnsi="Calibri" w:cs="Calibri"/>
+          <w:sz w:val="22"/>
+          <w:szCs w:val="22"/>
+        </w:rPr>
+        <w:t>when the button in the interface is pressed</w:t>
+      </w:r>
+    </w:p>
+    <w:p>
+      <w:pPr>
+        <w:pStyle w:val="ListParagraph"/>
+        <w:numPr>
+          <w:ilvl w:val="0"/>
+          <w:numId w:val="3"/>
+        </w:numPr>
+        <w:tabs>
+          <w:tab w:val="clear" w:pos="1160"/>
+          <w:tab w:val="num" w:pos="1127"/>
+        </w:tabs>
+        <w:ind w:left="1127" w:hanging="327"/>
+        <w:rPr>
+          <w:rFonts w:ascii="Trebuchet MS" w:eastAsia="Trebuchet MS" w:hAnsi="Trebuchet MS" w:cs="Trebuchet MS"/>
+        </w:rPr>
+      </w:pPr>
+      <w:proofErr w:type="spellStart"/>
+      <w:r>
+        <w:rPr>
+          <w:rFonts w:ascii="Calibri" w:eastAsia="Calibri" w:hAnsi="Calibri" w:cs="Calibri"/>
+          <w:sz w:val="22"/>
+          <w:szCs w:val="22"/>
+        </w:rPr>
+        <w:t>add</w:t>
+      </w:r>
+      <w:r>
+        <w:rPr>
+          <w:rFonts w:ascii="Calibri" w:eastAsia="Calibri" w:hAnsi="Calibri" w:cs="Calibri"/>
+          <w:sz w:val="22"/>
+          <w:szCs w:val="22"/>
+        </w:rPr>
+        <w:t>Song</w:t>
+      </w:r>
+      <w:r>
+        <w:rPr>
+          <w:rFonts w:ascii="Calibri" w:eastAsia="Calibri" w:hAnsi="Calibri" w:cs="Calibri"/>
+          <w:sz w:val="22"/>
+          <w:szCs w:val="22"/>
+        </w:rPr>
+        <w:t>ButtonActionPerformed</w:t>
+      </w:r>
+      <w:proofErr w:type="spellEnd"/>
+      <w:r>
+        <w:rPr>
+          <w:rFonts w:ascii="Calibri" w:eastAsia="Calibri" w:hAnsi="Calibri" w:cs="Calibri"/>
+          <w:sz w:val="22"/>
+          <w:szCs w:val="22"/>
+        </w:rPr>
+        <w:t>(</w:t>
+      </w:r>
+      <w:proofErr w:type="spellStart"/>
+      <w:r>
+        <w:rPr>
+          <w:rFonts w:ascii="Calibri" w:eastAsia="Calibri" w:hAnsi="Calibri" w:cs="Calibri"/>
+          <w:sz w:val="22"/>
+          <w:szCs w:val="22"/>
+        </w:rPr>
+        <w:t>java.awt.event.ActionEvent</w:t>
+      </w:r>
+      <w:proofErr w:type="spellEnd"/>
+      <w:r>
+        <w:rPr>
+          <w:rFonts w:ascii="Calibri" w:eastAsia="Calibri" w:hAnsi="Calibri" w:cs="Calibri"/>
+          <w:sz w:val="22"/>
+          <w:szCs w:val="22"/>
+        </w:rPr>
+        <w:t xml:space="preserve"> </w:t>
+      </w:r>
+      <w:proofErr w:type="spellStart"/>
+      <w:r>
+        <w:rPr>
+          <w:rFonts w:ascii="Calibri" w:eastAsia="Calibri" w:hAnsi="Calibri" w:cs="Calibri"/>
+          <w:sz w:val="22"/>
+          <w:szCs w:val="22"/>
+        </w:rPr>
+        <w:t>evt</w:t>
+      </w:r>
+      <w:proofErr w:type="spellEnd"/>
+      <w:r>
+        <w:rPr>
+          <w:rFonts w:ascii="Calibri" w:eastAsia="Calibri" w:hAnsi="Calibri" w:cs="Calibri"/>
+          <w:sz w:val="22"/>
+          <w:szCs w:val="22"/>
+        </w:rPr>
+        <w:t>)</w:t>
+      </w:r>
+    </w:p>
+    <w:p>
+      <w:pPr>
+        <w:pStyle w:val="ListParagraph"/>
+        <w:ind w:left="1160"/>
+        <w:rPr>
+          <w:rFonts w:ascii="Calibri" w:eastAsia="Calibri" w:hAnsi="Calibri" w:cs="Calibri"/>
+          <w:sz w:val="22"/>
+          <w:szCs w:val="22"/>
+        </w:rPr>
+      </w:pPr>
+      <w:r>
+        <w:rPr>
+          <w:rFonts w:ascii="Calibri" w:eastAsia="Calibri" w:hAnsi="Calibri" w:cs="Calibri"/>
+          <w:sz w:val="22"/>
+          <w:szCs w:val="22"/>
+        </w:rPr>
+        <w:t>Add a song</w:t>
+      </w:r>
+      <w:r>
+        <w:rPr>
+          <w:rFonts w:ascii="Calibri" w:eastAsia="Calibri" w:hAnsi="Calibri" w:cs="Calibri"/>
+          <w:sz w:val="22"/>
+          <w:szCs w:val="22"/>
+        </w:rPr>
+        <w:t xml:space="preserve"> when the button in the interface is pressed</w:t>
+      </w:r>
+    </w:p>
+    <w:p>
+      <w:pPr>
+        <w:pStyle w:val="ListParagraph"/>
+        <w:numPr>
+          <w:ilvl w:val="0"/>
+          <w:numId w:val="3"/>
+        </w:numPr>
+        <w:tabs>
+          <w:tab w:val="clear" w:pos="1160"/>
+          <w:tab w:val="num" w:pos="1127"/>
+        </w:tabs>
+        <w:ind w:left="1127" w:hanging="327"/>
+        <w:rPr>
+          <w:rFonts w:ascii="Trebuchet MS" w:eastAsia="Trebuchet MS" w:hAnsi="Trebuchet MS" w:cs="Trebuchet MS"/>
+        </w:rPr>
+      </w:pPr>
+      <w:proofErr w:type="spellStart"/>
+      <w:r>
+        <w:rPr>
+          <w:rFonts w:ascii="Calibri" w:eastAsia="Calibri" w:hAnsi="Calibri" w:cs="Calibri"/>
+          <w:sz w:val="22"/>
+          <w:szCs w:val="22"/>
+        </w:rPr>
+        <w:t>addA</w:t>
+      </w:r>
+      <w:r>
+        <w:rPr>
+          <w:rFonts w:ascii="Calibri" w:eastAsia="Calibri" w:hAnsi="Calibri" w:cs="Calibri"/>
+          <w:sz w:val="22"/>
+          <w:szCs w:val="22"/>
+        </w:rPr>
+        <w:t>rtist</w:t>
+      </w:r>
+      <w:r>
+        <w:rPr>
+          <w:rFonts w:ascii="Calibri" w:eastAsia="Calibri" w:hAnsi="Calibri" w:cs="Calibri"/>
+          <w:sz w:val="22"/>
+          <w:szCs w:val="22"/>
+        </w:rPr>
+        <w:t>ButtonActionPerformed</w:t>
+      </w:r>
+      <w:proofErr w:type="spellEnd"/>
+      <w:r>
+        <w:rPr>
+          <w:rFonts w:ascii="Calibri" w:eastAsia="Calibri" w:hAnsi="Calibri" w:cs="Calibri"/>
+          <w:sz w:val="22"/>
+          <w:szCs w:val="22"/>
+        </w:rPr>
+        <w:t>(</w:t>
+      </w:r>
+      <w:proofErr w:type="spellStart"/>
+      <w:r>
+        <w:rPr>
+          <w:rFonts w:ascii="Calibri" w:eastAsia="Calibri" w:hAnsi="Calibri" w:cs="Calibri"/>
+          <w:sz w:val="22"/>
+          <w:szCs w:val="22"/>
+        </w:rPr>
+        <w:t>java.awt.event.ActionEvent</w:t>
+      </w:r>
+      <w:proofErr w:type="spellEnd"/>
+      <w:r>
+        <w:rPr>
+          <w:rFonts w:ascii="Calibri" w:eastAsia="Calibri" w:hAnsi="Calibri" w:cs="Calibri"/>
+          <w:sz w:val="22"/>
+          <w:szCs w:val="22"/>
+        </w:rPr>
+        <w:t xml:space="preserve"> </w:t>
+      </w:r>
+      <w:proofErr w:type="spellStart"/>
+      <w:r>
+        <w:rPr>
+          <w:rFonts w:ascii="Calibri" w:eastAsia="Calibri" w:hAnsi="Calibri" w:cs="Calibri"/>
+          <w:sz w:val="22"/>
+          <w:szCs w:val="22"/>
+        </w:rPr>
+        <w:t>evt</w:t>
+      </w:r>
+      <w:proofErr w:type="spellEnd"/>
+      <w:r>
+        <w:rPr>
+          <w:rFonts w:ascii="Calibri" w:eastAsia="Calibri" w:hAnsi="Calibri" w:cs="Calibri"/>
+          <w:sz w:val="22"/>
+          <w:szCs w:val="22"/>
+        </w:rPr>
+        <w:t>)</w:t>
+      </w:r>
+    </w:p>
+    <w:p>
+      <w:pPr>
+        <w:pStyle w:val="ListParagraph"/>
+        <w:ind w:left="1160"/>
+        <w:rPr>
+          <w:rFonts w:ascii="Calibri" w:eastAsia="Calibri" w:hAnsi="Calibri" w:cs="Calibri"/>
+          <w:sz w:val="22"/>
+          <w:szCs w:val="22"/>
+        </w:rPr>
+      </w:pPr>
+      <w:r>
+        <w:rPr>
+          <w:rFonts w:ascii="Calibri" w:eastAsia="Calibri" w:hAnsi="Calibri" w:cs="Calibri"/>
+          <w:sz w:val="22"/>
+          <w:szCs w:val="22"/>
+        </w:rPr>
+        <w:t>Add an artist</w:t>
+      </w:r>
+      <w:r>
+        <w:rPr>
+          <w:rFonts w:ascii="Calibri" w:eastAsia="Calibri" w:hAnsi="Calibri" w:cs="Calibri"/>
+          <w:sz w:val="22"/>
+          <w:szCs w:val="22"/>
+        </w:rPr>
+        <w:t xml:space="preserve"> when the button in the interface is pressed</w:t>
+      </w:r>
+    </w:p>
+    <w:p>
+      <w:pPr>
+        <w:pStyle w:val="ListParagraph"/>
+        <w:numPr>
+          <w:ilvl w:val="0"/>
+          <w:numId w:val="3"/>
+        </w:numPr>
+        <w:tabs>
+          <w:tab w:val="clear" w:pos="1160"/>
+          <w:tab w:val="num" w:pos="1127"/>
+        </w:tabs>
+        <w:ind w:left="1127" w:hanging="327"/>
+        <w:rPr>
+          <w:rFonts w:ascii="Trebuchet MS" w:eastAsia="Trebuchet MS" w:hAnsi="Trebuchet MS" w:cs="Trebuchet MS"/>
+        </w:rPr>
+      </w:pPr>
+      <w:proofErr w:type="spellStart"/>
+      <w:r>
+        <w:rPr>
+          <w:rFonts w:ascii="Calibri" w:eastAsia="Calibri" w:hAnsi="Calibri" w:cs="Calibri"/>
+          <w:sz w:val="22"/>
+          <w:szCs w:val="22"/>
+        </w:rPr>
+        <w:t>add</w:t>
+      </w:r>
+      <w:r>
+        <w:rPr>
+          <w:rFonts w:ascii="Calibri" w:eastAsia="Calibri" w:hAnsi="Calibri" w:cs="Calibri"/>
+          <w:sz w:val="22"/>
+          <w:szCs w:val="22"/>
+        </w:rPr>
+        <w:t>Location</w:t>
+      </w:r>
+      <w:r>
+        <w:rPr>
+          <w:rFonts w:ascii="Calibri" w:eastAsia="Calibri" w:hAnsi="Calibri" w:cs="Calibri"/>
+          <w:sz w:val="22"/>
+          <w:szCs w:val="22"/>
+        </w:rPr>
+        <w:t>ButtonActionPerformed</w:t>
+      </w:r>
+      <w:proofErr w:type="spellEnd"/>
+      <w:r>
+        <w:rPr>
+          <w:rFonts w:ascii="Calibri" w:eastAsia="Calibri" w:hAnsi="Calibri" w:cs="Calibri"/>
+          <w:sz w:val="22"/>
+          <w:szCs w:val="22"/>
+        </w:rPr>
+        <w:t>(</w:t>
+      </w:r>
+      <w:proofErr w:type="spellStart"/>
+      <w:r>
+        <w:rPr>
+          <w:rFonts w:ascii="Calibri" w:eastAsia="Calibri" w:hAnsi="Calibri" w:cs="Calibri"/>
+          <w:sz w:val="22"/>
+          <w:szCs w:val="22"/>
+        </w:rPr>
+        <w:t>java.awt.event.ActionEvent</w:t>
+      </w:r>
+      <w:proofErr w:type="spellEnd"/>
+      <w:r>
+        <w:rPr>
+          <w:rFonts w:ascii="Calibri" w:eastAsia="Calibri" w:hAnsi="Calibri" w:cs="Calibri"/>
+          <w:sz w:val="22"/>
+          <w:szCs w:val="22"/>
+        </w:rPr>
+        <w:t xml:space="preserve"> </w:t>
+      </w:r>
+      <w:proofErr w:type="spellStart"/>
+      <w:r>
+        <w:rPr>
+          <w:rFonts w:ascii="Calibri" w:eastAsia="Calibri" w:hAnsi="Calibri" w:cs="Calibri"/>
+          <w:sz w:val="22"/>
+          <w:szCs w:val="22"/>
+        </w:rPr>
+        <w:t>evt</w:t>
+      </w:r>
+      <w:proofErr w:type="spellEnd"/>
+      <w:r>
+        <w:rPr>
+          <w:rFonts w:ascii="Calibri" w:eastAsia="Calibri" w:hAnsi="Calibri" w:cs="Calibri"/>
+          <w:sz w:val="22"/>
+          <w:szCs w:val="22"/>
+        </w:rPr>
+        <w:t>)</w:t>
+      </w:r>
+    </w:p>
+    <w:p>
+      <w:pPr>
+        <w:pStyle w:val="ListParagraph"/>
+        <w:ind w:left="1160"/>
+        <w:rPr>
+          <w:rFonts w:ascii="Calibri" w:eastAsia="Calibri" w:hAnsi="Calibri" w:cs="Calibri"/>
+          <w:sz w:val="22"/>
+          <w:szCs w:val="22"/>
+        </w:rPr>
+      </w:pPr>
+      <w:r>
+        <w:rPr>
+          <w:rFonts w:ascii="Calibri" w:eastAsia="Calibri" w:hAnsi="Calibri" w:cs="Calibri"/>
+          <w:sz w:val="22"/>
+          <w:szCs w:val="22"/>
+        </w:rPr>
+        <w:t>Add</w:t>
+      </w:r>
+      <w:r>
+        <w:rPr>
+          <w:rFonts w:ascii="Calibri" w:eastAsia="Calibri" w:hAnsi="Calibri" w:cs="Calibri"/>
+          <w:sz w:val="22"/>
+          <w:szCs w:val="22"/>
+        </w:rPr>
+        <w:t xml:space="preserve"> a location</w:t>
+      </w:r>
+      <w:r>
+        <w:rPr>
+          <w:rFonts w:ascii="Calibri" w:eastAsia="Calibri" w:hAnsi="Calibri" w:cs="Calibri"/>
+          <w:sz w:val="22"/>
+          <w:szCs w:val="22"/>
+        </w:rPr>
+        <w:t xml:space="preserve"> when the button in the interface is pressed</w:t>
+      </w:r>
+    </w:p>
+    <w:p>
+      <w:pPr>
+        <w:pStyle w:val="ListParagraph"/>
+        <w:numPr>
+          <w:ilvl w:val="0"/>
+          <w:numId w:val="3"/>
+        </w:numPr>
+        <w:tabs>
+          <w:tab w:val="clear" w:pos="1160"/>
+          <w:tab w:val="num" w:pos="1127"/>
+        </w:tabs>
+        <w:ind w:left="1127" w:hanging="327"/>
+        <w:rPr>
+          <w:rFonts w:ascii="Trebuchet MS" w:eastAsia="Trebuchet MS" w:hAnsi="Trebuchet MS" w:cs="Trebuchet MS"/>
+        </w:rPr>
+      </w:pPr>
+      <w:proofErr w:type="spellStart"/>
+      <w:r>
+        <w:rPr>
+          <w:rFonts w:ascii="Calibri" w:eastAsia="Calibri" w:hAnsi="Calibri" w:cs="Calibri"/>
+          <w:sz w:val="22"/>
+          <w:szCs w:val="22"/>
+        </w:rPr>
+        <w:t>add</w:t>
+      </w:r>
+      <w:r>
+        <w:rPr>
+          <w:rFonts w:ascii="Calibri" w:eastAsia="Calibri" w:hAnsi="Calibri" w:cs="Calibri"/>
+          <w:sz w:val="22"/>
+          <w:szCs w:val="22"/>
+        </w:rPr>
+        <w:t>Playlist</w:t>
+      </w:r>
+      <w:r>
+        <w:rPr>
+          <w:rFonts w:ascii="Calibri" w:eastAsia="Calibri" w:hAnsi="Calibri" w:cs="Calibri"/>
+          <w:sz w:val="22"/>
+          <w:szCs w:val="22"/>
+        </w:rPr>
+        <w:t>ButtonActionPerformed</w:t>
+      </w:r>
+      <w:proofErr w:type="spellEnd"/>
+      <w:r>
+        <w:rPr>
+          <w:rFonts w:ascii="Calibri" w:eastAsia="Calibri" w:hAnsi="Calibri" w:cs="Calibri"/>
+          <w:sz w:val="22"/>
+          <w:szCs w:val="22"/>
+        </w:rPr>
+        <w:t>(</w:t>
+      </w:r>
+      <w:proofErr w:type="spellStart"/>
+      <w:r>
+        <w:rPr>
+          <w:rFonts w:ascii="Calibri" w:eastAsia="Calibri" w:hAnsi="Calibri" w:cs="Calibri"/>
+          <w:sz w:val="22"/>
+          <w:szCs w:val="22"/>
+        </w:rPr>
+        <w:t>java.awt.event.ActionEvent</w:t>
+      </w:r>
+      <w:proofErr w:type="spellEnd"/>
+      <w:r>
+        <w:rPr>
+          <w:rFonts w:ascii="Calibri" w:eastAsia="Calibri" w:hAnsi="Calibri" w:cs="Calibri"/>
+          <w:sz w:val="22"/>
+          <w:szCs w:val="22"/>
+        </w:rPr>
+        <w:t xml:space="preserve"> </w:t>
+      </w:r>
+      <w:proofErr w:type="spellStart"/>
+      <w:r>
+        <w:rPr>
+          <w:rFonts w:ascii="Calibri" w:eastAsia="Calibri" w:hAnsi="Calibri" w:cs="Calibri"/>
+          <w:sz w:val="22"/>
+          <w:szCs w:val="22"/>
+        </w:rPr>
+        <w:t>evt</w:t>
+      </w:r>
+      <w:proofErr w:type="spellEnd"/>
+      <w:r>
+        <w:rPr>
+          <w:rFonts w:ascii="Calibri" w:eastAsia="Calibri" w:hAnsi="Calibri" w:cs="Calibri"/>
+          <w:sz w:val="22"/>
+          <w:szCs w:val="22"/>
+        </w:rPr>
+        <w:t>)</w:t>
+      </w:r>
+    </w:p>
+    <w:p>
+      <w:pPr>
+        <w:pStyle w:val="ListParagraph"/>
+        <w:ind w:left="1160"/>
+        <w:rPr>
+          <w:rFonts w:ascii="Calibri" w:eastAsia="Calibri" w:hAnsi="Calibri" w:cs="Calibri"/>
+          <w:sz w:val="22"/>
+          <w:szCs w:val="22"/>
+        </w:rPr>
+      </w:pPr>
+      <w:r>
+        <w:rPr>
+          <w:rFonts w:ascii="Calibri" w:eastAsia="Calibri" w:hAnsi="Calibri" w:cs="Calibri"/>
+          <w:sz w:val="22"/>
+          <w:szCs w:val="22"/>
+        </w:rPr>
+        <w:t>Add playlist</w:t>
+      </w:r>
+      <w:r>
+        <w:rPr>
+          <w:rFonts w:ascii="Calibri" w:eastAsia="Calibri" w:hAnsi="Calibri" w:cs="Calibri"/>
+          <w:sz w:val="22"/>
+          <w:szCs w:val="22"/>
+        </w:rPr>
+        <w:t xml:space="preserve"> when the button in the interface is pressed</w:t>
+      </w:r>
+    </w:p>
+    <w:p>
+      <w:pPr>
+        <w:pStyle w:val="ListParagraph"/>
+        <w:numPr>
+          <w:ilvl w:val="0"/>
+          <w:numId w:val="3"/>
+        </w:numPr>
+        <w:tabs>
+          <w:tab w:val="clear" w:pos="1160"/>
+          <w:tab w:val="num" w:pos="1127"/>
+        </w:tabs>
+        <w:ind w:left="1127" w:hanging="327"/>
+        <w:rPr>
+          <w:rFonts w:ascii="Trebuchet MS" w:eastAsia="Trebuchet MS" w:hAnsi="Trebuchet MS" w:cs="Trebuchet MS"/>
+        </w:rPr>
+      </w:pPr>
+      <w:r>
+        <w:rPr>
+          <w:rFonts w:ascii="Calibri" w:eastAsia="Calibri" w:hAnsi="Calibri" w:cs="Calibri"/>
+          <w:sz w:val="22"/>
+          <w:szCs w:val="22"/>
+        </w:rPr>
+        <w:t>add</w:t>
+      </w:r>
+      <w:r>
+        <w:rPr>
+          <w:rFonts w:ascii="Calibri" w:eastAsia="Calibri" w:hAnsi="Calibri" w:cs="Calibri"/>
+          <w:sz w:val="22"/>
+          <w:szCs w:val="22"/>
+        </w:rPr>
+        <w:t>SongToPlaylist</w:t>
+      </w:r>
+      <w:r>
+        <w:rPr>
+          <w:rFonts w:ascii="Calibri" w:eastAsia="Calibri" w:hAnsi="Calibri" w:cs="Calibri"/>
+          <w:sz w:val="22"/>
+          <w:szCs w:val="22"/>
+        </w:rPr>
+        <w:t xml:space="preserve">ButtonActionPerformed(java.awt.event.ActionEvent </w:t>
+      </w:r>
+      <w:proofErr w:type="spellStart"/>
+      <w:r>
+        <w:rPr>
+          <w:rFonts w:ascii="Calibri" w:eastAsia="Calibri" w:hAnsi="Calibri" w:cs="Calibri"/>
+          <w:sz w:val="22"/>
+          <w:szCs w:val="22"/>
+        </w:rPr>
+        <w:t>evt</w:t>
+      </w:r>
+      <w:proofErr w:type="spellEnd"/>
+      <w:r>
+        <w:rPr>
+          <w:rFonts w:ascii="Calibri" w:eastAsia="Calibri" w:hAnsi="Calibri" w:cs="Calibri"/>
+          <w:sz w:val="22"/>
+          <w:szCs w:val="22"/>
+        </w:rPr>
+        <w:t>)</w:t>
+      </w:r>
+    </w:p>
+    <w:p>
+      <w:pPr>
+        <w:pStyle w:val="ListParagraph"/>
+        <w:ind w:left="1160"/>
+        <w:rPr>
+          <w:rFonts w:ascii="Calibri" w:eastAsia="Calibri" w:hAnsi="Calibri" w:cs="Calibri"/>
+          <w:sz w:val="22"/>
+          <w:szCs w:val="22"/>
+        </w:rPr>
+      </w:pPr>
+      <w:r>
+        <w:rPr>
+          <w:rFonts w:ascii="Calibri" w:eastAsia="Calibri" w:hAnsi="Calibri" w:cs="Calibri"/>
+          <w:sz w:val="22"/>
+          <w:szCs w:val="22"/>
+        </w:rPr>
+        <w:t xml:space="preserve">Add </w:t>
+      </w:r>
+      <w:r>
+        <w:rPr>
+          <w:rFonts w:ascii="Calibri" w:eastAsia="Calibri" w:hAnsi="Calibri" w:cs="Calibri"/>
+          <w:sz w:val="22"/>
+          <w:szCs w:val="22"/>
+        </w:rPr>
+        <w:t>a song to the playlist</w:t>
+      </w:r>
+      <w:r>
+        <w:rPr>
+          <w:rFonts w:ascii="Calibri" w:eastAsia="Calibri" w:hAnsi="Calibri" w:cs="Calibri"/>
+          <w:sz w:val="22"/>
+          <w:szCs w:val="22"/>
+        </w:rPr>
+        <w:t xml:space="preserve"> when the button in the interface is pressed</w:t>
+      </w:r>
+    </w:p>
+    <w:p>
+      <w:pPr>
+        <w:pStyle w:val="ListParagraph"/>
+        <w:numPr>
+          <w:ilvl w:val="0"/>
+          <w:numId w:val="3"/>
+        </w:numPr>
+        <w:tabs>
+          <w:tab w:val="clear" w:pos="1160"/>
+          <w:tab w:val="num" w:pos="1127"/>
+        </w:tabs>
+        <w:ind w:left="1127" w:hanging="327"/>
+        <w:rPr>
+          <w:rFonts w:ascii="Trebuchet MS" w:eastAsia="Trebuchet MS" w:hAnsi="Trebuchet MS" w:cs="Trebuchet MS"/>
+        </w:rPr>
+      </w:pPr>
+      <w:r>
+        <w:rPr>
+          <w:rFonts w:ascii="Calibri" w:eastAsia="Calibri" w:hAnsi="Calibri" w:cs="Calibri"/>
+          <w:sz w:val="22"/>
+          <w:szCs w:val="22"/>
+        </w:rPr>
+        <w:t>assignSongToLocationButtonActionPerformed</w:t>
+      </w:r>
+      <w:r>
+        <w:rPr>
+          <w:rFonts w:ascii="Calibri" w:eastAsia="Calibri" w:hAnsi="Calibri" w:cs="Calibri"/>
+          <w:sz w:val="22"/>
+          <w:szCs w:val="22"/>
+        </w:rPr>
+        <w:t xml:space="preserve">(java.awt.event.ActionEvent </w:t>
+      </w:r>
+      <w:proofErr w:type="spellStart"/>
+      <w:r>
+        <w:rPr>
+          <w:rFonts w:ascii="Calibri" w:eastAsia="Calibri" w:hAnsi="Calibri" w:cs="Calibri"/>
+          <w:sz w:val="22"/>
+          <w:szCs w:val="22"/>
+        </w:rPr>
+        <w:t>evt</w:t>
+      </w:r>
+      <w:proofErr w:type="spellEnd"/>
+      <w:r>
+        <w:rPr>
+          <w:rFonts w:ascii="Calibri" w:eastAsia="Calibri" w:hAnsi="Calibri" w:cs="Calibri"/>
+          <w:sz w:val="22"/>
+          <w:szCs w:val="22"/>
+        </w:rPr>
+        <w:t>)</w:t>
+      </w:r>
+    </w:p>
+    <w:p>
+      <w:pPr>
+        <w:pStyle w:val="ListParagraph"/>
+        <w:ind w:left="1160"/>
+        <w:rPr>
+          <w:rFonts w:ascii="Calibri" w:eastAsia="Calibri" w:hAnsi="Calibri" w:cs="Calibri"/>
+          <w:sz w:val="22"/>
+          <w:szCs w:val="22"/>
+        </w:rPr>
+      </w:pPr>
+      <w:r>
+        <w:rPr>
+          <w:rFonts w:ascii="Calibri" w:eastAsia="Calibri" w:hAnsi="Calibri" w:cs="Calibri"/>
+          <w:sz w:val="22"/>
+          <w:szCs w:val="22"/>
+        </w:rPr>
+        <w:t>Assign a song to the location when the button in the interface is pressed.</w:t>
+      </w:r>
+    </w:p>
+    <w:p>
+      <w:pPr>
+        <w:pStyle w:val="ListParagraph"/>
+        <w:numPr>
+          <w:ilvl w:val="0"/>
+          <w:numId w:val="3"/>
+        </w:numPr>
+        <w:tabs>
+          <w:tab w:val="clear" w:pos="1160"/>
+          <w:tab w:val="num" w:pos="1127"/>
+        </w:tabs>
+        <w:ind w:left="1127" w:hanging="327"/>
+        <w:rPr>
+          <w:rFonts w:ascii="Trebuchet MS" w:eastAsia="Trebuchet MS" w:hAnsi="Trebuchet MS" w:cs="Trebuchet MS"/>
+        </w:rPr>
+      </w:pPr>
+      <w:r>
+        <w:rPr>
+          <w:rFonts w:ascii="Calibri" w:eastAsia="Calibri" w:hAnsi="Calibri" w:cs="Calibri"/>
+          <w:sz w:val="22"/>
+          <w:szCs w:val="22"/>
+        </w:rPr>
+        <w:t>assignAlbum</w:t>
+      </w:r>
+      <w:r>
+        <w:rPr>
+          <w:rFonts w:ascii="Calibri" w:eastAsia="Calibri" w:hAnsi="Calibri" w:cs="Calibri"/>
+          <w:sz w:val="22"/>
+          <w:szCs w:val="22"/>
+        </w:rPr>
+        <w:t xml:space="preserve">ToLocationButtonActionPerformed(java.awt.event.ActionEvent </w:t>
+      </w:r>
+      <w:proofErr w:type="spellStart"/>
+      <w:r>
+        <w:rPr>
+          <w:rFonts w:ascii="Calibri" w:eastAsia="Calibri" w:hAnsi="Calibri" w:cs="Calibri"/>
+          <w:sz w:val="22"/>
+          <w:szCs w:val="22"/>
+        </w:rPr>
+        <w:t>evt</w:t>
+      </w:r>
+      <w:proofErr w:type="spellEnd"/>
+      <w:r>
+        <w:rPr>
+          <w:rFonts w:ascii="Calibri" w:eastAsia="Calibri" w:hAnsi="Calibri" w:cs="Calibri"/>
+          <w:sz w:val="22"/>
+          <w:szCs w:val="22"/>
+        </w:rPr>
+        <w:t>)</w:t>
+      </w:r>
+    </w:p>
+    <w:p>
+      <w:pPr>
+        <w:pStyle w:val="ListParagraph"/>
+        <w:ind w:left="1160"/>
+        <w:rPr>
+          <w:rFonts w:ascii="Calibri" w:eastAsia="Calibri" w:hAnsi="Calibri" w:cs="Calibri"/>
+          <w:sz w:val="22"/>
+          <w:szCs w:val="22"/>
+        </w:rPr>
+      </w:pPr>
+      <w:r>
+        <w:rPr>
+          <w:rFonts w:ascii="Calibri" w:eastAsia="Calibri" w:hAnsi="Calibri" w:cs="Calibri"/>
+          <w:sz w:val="22"/>
+          <w:szCs w:val="22"/>
+        </w:rPr>
+        <w:t>A</w:t>
+      </w:r>
+      <w:r>
+        <w:rPr>
+          <w:rFonts w:ascii="Calibri" w:eastAsia="Calibri" w:hAnsi="Calibri" w:cs="Calibri"/>
+          <w:sz w:val="22"/>
+          <w:szCs w:val="22"/>
+        </w:rPr>
+        <w:t xml:space="preserve">ssign an album </w:t>
+      </w:r>
+      <w:r>
+        <w:rPr>
+          <w:rFonts w:ascii="Calibri" w:eastAsia="Calibri" w:hAnsi="Calibri" w:cs="Calibri"/>
+          <w:sz w:val="22"/>
+          <w:szCs w:val="22"/>
+        </w:rPr>
+        <w:t>to the location when the button in the interface is pressed.</w:t>
+      </w:r>
+    </w:p>
+    <w:p>
+      <w:pPr>
+        <w:pStyle w:val="ListParagraph"/>
+        <w:numPr>
+          <w:ilvl w:val="0"/>
+          <w:numId w:val="3"/>
+        </w:numPr>
+        <w:tabs>
+          <w:tab w:val="clear" w:pos="1160"/>
+          <w:tab w:val="num" w:pos="1127"/>
+        </w:tabs>
+        <w:ind w:left="1127" w:hanging="327"/>
+        <w:rPr>
+          <w:rFonts w:ascii="Trebuchet MS" w:eastAsia="Trebuchet MS" w:hAnsi="Trebuchet MS" w:cs="Trebuchet MS"/>
+        </w:rPr>
+      </w:pPr>
+      <w:r>
+        <w:rPr>
+          <w:rFonts w:ascii="Calibri" w:eastAsia="Calibri" w:hAnsi="Calibri" w:cs="Calibri"/>
+          <w:sz w:val="22"/>
+          <w:szCs w:val="22"/>
+        </w:rPr>
+        <w:t>assign</w:t>
+      </w:r>
+      <w:r>
+        <w:rPr>
+          <w:rFonts w:ascii="Calibri" w:eastAsia="Calibri" w:hAnsi="Calibri" w:cs="Calibri"/>
+          <w:sz w:val="22"/>
+          <w:szCs w:val="22"/>
+        </w:rPr>
+        <w:t>Playlist</w:t>
+      </w:r>
+      <w:r>
+        <w:rPr>
+          <w:rFonts w:ascii="Calibri" w:eastAsia="Calibri" w:hAnsi="Calibri" w:cs="Calibri"/>
+          <w:sz w:val="22"/>
+          <w:szCs w:val="22"/>
+        </w:rPr>
+        <w:t xml:space="preserve">ToLocationButtonActionPerformed(java.awt.event.ActionEvent </w:t>
+      </w:r>
+      <w:proofErr w:type="spellStart"/>
+      <w:r>
+        <w:rPr>
+          <w:rFonts w:ascii="Calibri" w:eastAsia="Calibri" w:hAnsi="Calibri" w:cs="Calibri"/>
+          <w:sz w:val="22"/>
+          <w:szCs w:val="22"/>
+        </w:rPr>
+        <w:t>evt</w:t>
+      </w:r>
+      <w:proofErr w:type="spellEnd"/>
+      <w:r>
+        <w:rPr>
+          <w:rFonts w:ascii="Calibri" w:eastAsia="Calibri" w:hAnsi="Calibri" w:cs="Calibri"/>
+          <w:sz w:val="22"/>
+          <w:szCs w:val="22"/>
+        </w:rPr>
+        <w:t>)</w:t>
+      </w:r>
+    </w:p>
+    <w:p>
+      <w:pPr>
+        <w:pStyle w:val="ListParagraph"/>
+        <w:ind w:left="1160"/>
+        <w:rPr>
+          <w:rFonts w:ascii="Calibri" w:eastAsia="Calibri" w:hAnsi="Calibri" w:cs="Calibri"/>
+          <w:sz w:val="22"/>
+          <w:szCs w:val="22"/>
+        </w:rPr>
+      </w:pPr>
+      <w:r>
+        <w:rPr>
+          <w:rFonts w:ascii="Calibri" w:eastAsia="Calibri" w:hAnsi="Calibri" w:cs="Calibri"/>
+          <w:sz w:val="22"/>
+          <w:szCs w:val="22"/>
+        </w:rPr>
+        <w:t xml:space="preserve">Assign a </w:t>
+      </w:r>
+      <w:r>
+        <w:rPr>
+          <w:rFonts w:ascii="Calibri" w:eastAsia="Calibri" w:hAnsi="Calibri" w:cs="Calibri"/>
+          <w:sz w:val="22"/>
+          <w:szCs w:val="22"/>
+        </w:rPr>
+        <w:t>playlist</w:t>
+      </w:r>
+      <w:r>
+        <w:rPr>
+          <w:rFonts w:ascii="Calibri" w:eastAsia="Calibri" w:hAnsi="Calibri" w:cs="Calibri"/>
+          <w:sz w:val="22"/>
+          <w:szCs w:val="22"/>
+        </w:rPr>
+        <w:t xml:space="preserve"> to the location when the button in the interface is pressed.</w:t>
+      </w:r>
+    </w:p>
+    <w:p>
+      <w:pPr>
+        <w:pStyle w:val="ListParagraph"/>
+        <w:numPr>
+          <w:ilvl w:val="0"/>
+          <w:numId w:val="3"/>
+        </w:numPr>
+        <w:tabs>
+          <w:tab w:val="clear" w:pos="1160"/>
+          <w:tab w:val="num" w:pos="1127"/>
+        </w:tabs>
+        <w:ind w:left="1127" w:hanging="327"/>
+        <w:rPr>
+          <w:rFonts w:ascii="Trebuchet MS" w:eastAsia="Trebuchet MS" w:hAnsi="Trebuchet MS" w:cs="Trebuchet MS"/>
+        </w:rPr>
+      </w:pPr>
+      <w:r>
+        <w:rPr>
+          <w:rFonts w:ascii="Calibri" w:eastAsia="Calibri" w:hAnsi="Calibri" w:cs="Calibri"/>
+          <w:sz w:val="22"/>
+          <w:szCs w:val="22"/>
+        </w:rPr>
+        <w:lastRenderedPageBreak/>
+        <w:t>playAtSelectedLocations</w:t>
+      </w:r>
+      <w:r>
+        <w:rPr>
+          <w:rFonts w:ascii="Calibri" w:eastAsia="Calibri" w:hAnsi="Calibri" w:cs="Calibri"/>
+          <w:sz w:val="22"/>
+          <w:szCs w:val="22"/>
+        </w:rPr>
+        <w:t xml:space="preserve">ButtonActionPerformed(java.awt.event.ActionEvent </w:t>
+      </w:r>
+      <w:proofErr w:type="spellStart"/>
+      <w:r>
+        <w:rPr>
+          <w:rFonts w:ascii="Calibri" w:eastAsia="Calibri" w:hAnsi="Calibri" w:cs="Calibri"/>
+          <w:sz w:val="22"/>
+          <w:szCs w:val="22"/>
+        </w:rPr>
+        <w:t>evt</w:t>
+      </w:r>
+      <w:proofErr w:type="spellEnd"/>
+      <w:r>
+        <w:rPr>
+          <w:rFonts w:ascii="Calibri" w:eastAsia="Calibri" w:hAnsi="Calibri" w:cs="Calibri"/>
+          <w:sz w:val="22"/>
+          <w:szCs w:val="22"/>
+        </w:rPr>
+        <w:t>)</w:t>
+      </w:r>
+    </w:p>
+    <w:p>
+      <w:pPr>
+        <w:pStyle w:val="ListParagraph"/>
+        <w:ind w:left="1160"/>
+        <w:rPr>
+          <w:rFonts w:ascii="Calibri" w:eastAsiaTheme="minorEastAsia" w:hAnsi="Calibri" w:cs="Calibri" w:hint="eastAsia"/>
+          <w:sz w:val="22"/>
+          <w:szCs w:val="22"/>
+          <w:lang w:eastAsia="ko-KR"/>
+        </w:rPr>
+      </w:pPr>
+      <w:r>
+        <w:rPr>
+          <w:rFonts w:ascii="Calibri" w:eastAsiaTheme="minorEastAsia" w:hAnsi="Calibri" w:cs="Calibri" w:hint="eastAsia"/>
+          <w:sz w:val="22"/>
+          <w:szCs w:val="22"/>
+          <w:lang w:eastAsia="ko-KR"/>
+        </w:rPr>
+        <w:t>Play the songs at the multiple locations</w:t>
+      </w:r>
+      <w:r>
+        <w:rPr>
+          <w:rFonts w:ascii="Calibri" w:eastAsiaTheme="minorEastAsia" w:hAnsi="Calibri" w:cs="Calibri"/>
+          <w:sz w:val="22"/>
+          <w:szCs w:val="22"/>
+          <w:lang w:eastAsia="ko-KR"/>
+        </w:rPr>
+        <w:t xml:space="preserve"> </w:t>
+      </w:r>
+      <w:r>
+        <w:rPr>
+          <w:rFonts w:ascii="Calibri" w:eastAsia="Calibri" w:hAnsi="Calibri" w:cs="Calibri"/>
+          <w:sz w:val="22"/>
+          <w:szCs w:val="22"/>
+        </w:rPr>
+        <w:t>when the button in the interface is pressed.</w:t>
+      </w:r>
+      <w:r>
+        <w:rPr>
+          <w:rFonts w:ascii="Calibri" w:eastAsiaTheme="minorEastAsia" w:hAnsi="Calibri" w:cs="Calibri" w:hint="eastAsia"/>
+          <w:sz w:val="22"/>
+          <w:szCs w:val="22"/>
+          <w:lang w:eastAsia="ko-KR"/>
+        </w:rPr>
+        <w:t xml:space="preserve"> </w:t>
+      </w:r>
+      <w:r>
+        <w:rPr>
+          <w:rFonts w:ascii="Calibri" w:eastAsiaTheme="minorEastAsia" w:hAnsi="Calibri" w:cs="Calibri"/>
+          <w:sz w:val="22"/>
+          <w:szCs w:val="22"/>
+          <w:lang w:eastAsia="ko-KR"/>
+        </w:rPr>
+        <w:t>The user can also choose to play at one location.</w:t>
+      </w:r>
+    </w:p>
+    <w:p>
+      <w:pPr>
+        <w:pStyle w:val="ListParagraph"/>
+        <w:numPr>
+          <w:ilvl w:val="0"/>
+          <w:numId w:val="3"/>
+        </w:numPr>
+        <w:tabs>
+          <w:tab w:val="clear" w:pos="1160"/>
+          <w:tab w:val="num" w:pos="1127"/>
+        </w:tabs>
+        <w:ind w:left="1127" w:hanging="327"/>
+        <w:rPr>
+          <w:rFonts w:ascii="Trebuchet MS" w:eastAsia="Trebuchet MS" w:hAnsi="Trebuchet MS" w:cs="Trebuchet MS"/>
+        </w:rPr>
+      </w:pPr>
+      <w:r>
+        <w:rPr>
+          <w:rFonts w:ascii="Calibri" w:eastAsia="Calibri" w:hAnsi="Calibri" w:cs="Calibri"/>
+          <w:sz w:val="22"/>
+          <w:szCs w:val="22"/>
+        </w:rPr>
+        <w:t xml:space="preserve">ChangeLocationVolumeButtonActionPerformed(java.awt.event.ActionEvent </w:t>
+      </w:r>
+      <w:proofErr w:type="spellStart"/>
+      <w:r>
+        <w:rPr>
+          <w:rFonts w:ascii="Calibri" w:eastAsia="Calibri" w:hAnsi="Calibri" w:cs="Calibri"/>
+          <w:sz w:val="22"/>
+          <w:szCs w:val="22"/>
+        </w:rPr>
+        <w:t>evt</w:t>
+      </w:r>
+      <w:proofErr w:type="spellEnd"/>
+      <w:r>
+        <w:rPr>
+          <w:rFonts w:ascii="Calibri" w:eastAsia="Calibri" w:hAnsi="Calibri" w:cs="Calibri"/>
+          <w:sz w:val="22"/>
+          <w:szCs w:val="22"/>
+        </w:rPr>
+        <w:t>)</w:t>
+      </w:r>
+    </w:p>
+    <w:p>
+      <w:pPr>
+        <w:pStyle w:val="ListParagraph"/>
+        <w:ind w:left="1160"/>
+        <w:rPr>
+          <w:rFonts w:ascii="Calibri" w:eastAsia="Calibri" w:hAnsi="Calibri" w:cs="Calibri"/>
+          <w:sz w:val="22"/>
+          <w:szCs w:val="22"/>
+        </w:rPr>
+      </w:pPr>
+      <w:r>
+        <w:rPr>
+          <w:rFonts w:ascii="Calibri" w:eastAsia="Calibri" w:hAnsi="Calibri" w:cs="Calibri"/>
+          <w:sz w:val="22"/>
+          <w:szCs w:val="22"/>
+        </w:rPr>
+        <w:t>Adjust the volume at certain location when the button in the interface is pressed.</w:t>
+      </w:r>
+    </w:p>
+    <w:p>
+      <w:pPr>
+        <w:pStyle w:val="ListParagraph"/>
+        <w:numPr>
+          <w:ilvl w:val="0"/>
+          <w:numId w:val="3"/>
+        </w:numPr>
+        <w:tabs>
+          <w:tab w:val="clear" w:pos="1160"/>
+          <w:tab w:val="num" w:pos="1127"/>
+        </w:tabs>
+        <w:ind w:left="1127" w:hanging="327"/>
+        <w:rPr>
+          <w:rFonts w:ascii="Trebuchet MS" w:eastAsia="Trebuchet MS" w:hAnsi="Trebuchet MS" w:cs="Trebuchet MS"/>
+        </w:rPr>
+      </w:pPr>
+      <w:r>
+        <w:rPr>
+          <w:rFonts w:ascii="Calibri" w:eastAsia="Calibri" w:hAnsi="Calibri" w:cs="Calibri"/>
+          <w:sz w:val="22"/>
+          <w:szCs w:val="22"/>
+        </w:rPr>
+        <w:t>Mute</w:t>
+      </w:r>
+      <w:r>
+        <w:rPr>
+          <w:rFonts w:ascii="Calibri" w:eastAsia="Calibri" w:hAnsi="Calibri" w:cs="Calibri"/>
+          <w:sz w:val="22"/>
+          <w:szCs w:val="22"/>
+        </w:rPr>
+        <w:t xml:space="preserve">LocationVolumeButtonActionPerformed(java.awt.event.ActionEvent </w:t>
+      </w:r>
+      <w:proofErr w:type="spellStart"/>
+      <w:r>
+        <w:rPr>
+          <w:rFonts w:ascii="Calibri" w:eastAsia="Calibri" w:hAnsi="Calibri" w:cs="Calibri"/>
+          <w:sz w:val="22"/>
+          <w:szCs w:val="22"/>
+        </w:rPr>
+        <w:t>evt</w:t>
+      </w:r>
+      <w:proofErr w:type="spellEnd"/>
+      <w:r>
+        <w:rPr>
+          <w:rFonts w:ascii="Calibri" w:eastAsia="Calibri" w:hAnsi="Calibri" w:cs="Calibri"/>
+          <w:sz w:val="22"/>
+          <w:szCs w:val="22"/>
+        </w:rPr>
+        <w:t>)</w:t>
+      </w:r>
+    </w:p>
+    <w:p>
+      <w:pPr>
+        <w:pStyle w:val="ListParagraph"/>
+        <w:ind w:left="1160"/>
+        <w:rPr>
+          <w:rFonts w:ascii="Calibri" w:eastAsia="Calibri" w:hAnsi="Calibri" w:cs="Calibri"/>
+          <w:sz w:val="22"/>
+          <w:szCs w:val="22"/>
+        </w:rPr>
+      </w:pPr>
+      <w:r>
+        <w:rPr>
+          <w:rFonts w:ascii="Calibri" w:eastAsia="Calibri" w:hAnsi="Calibri" w:cs="Calibri"/>
+          <w:sz w:val="22"/>
+          <w:szCs w:val="22"/>
+        </w:rPr>
+        <w:t xml:space="preserve">Change the volume to zero </w:t>
+      </w:r>
+      <w:r>
+        <w:rPr>
+          <w:rFonts w:ascii="Calibri" w:eastAsia="Calibri" w:hAnsi="Calibri" w:cs="Calibri"/>
+          <w:sz w:val="22"/>
+          <w:szCs w:val="22"/>
+        </w:rPr>
+        <w:t>at certain location when the button in the interface is pressed.</w:t>
+      </w:r>
+    </w:p>
+    <w:p>
+      <w:pPr>
+        <w:pStyle w:val="Body"/>
+        <w:rPr>
+          <w:rFonts w:ascii="Calibri" w:eastAsia="Calibri" w:hAnsi="Calibri" w:cs="Calibri"/>
+          <w:sz w:val="22"/>
+          <w:szCs w:val="22"/>
+        </w:rPr>
+      </w:pPr>
+    </w:p>
+    <w:p>
+      <w:pPr>
+        <w:pStyle w:val="Body"/>
+        <w:rPr>
+          <w:rFonts w:ascii="Calibri" w:eastAsia="Calibri" w:hAnsi="Calibri" w:cs="Calibri"/>
+          <w:b/>
+          <w:bCs/>
+          <w:sz w:val="22"/>
+          <w:szCs w:val="22"/>
+        </w:rPr>
+      </w:pPr>
+      <w:proofErr w:type="spellStart"/>
+      <w:r>
+        <w:rPr>
+          <w:rFonts w:ascii="Calibri" w:eastAsia="Calibri" w:hAnsi="Calibri" w:cs="Calibri"/>
+          <w:b/>
+          <w:bCs/>
+          <w:sz w:val="22"/>
+          <w:szCs w:val="22"/>
+        </w:rPr>
+        <w:t>HomeAudioSystemController</w:t>
+      </w:r>
+      <w:proofErr w:type="spellEnd"/>
+    </w:p>
+    <w:p>
+      <w:pPr>
+        <w:pStyle w:val="Body"/>
+        <w:rPr>
+          <w:rFonts w:ascii="Calibri" w:eastAsia="Calibri" w:hAnsi="Calibri" w:cs="Calibri"/>
+          <w:sz w:val="22"/>
+          <w:szCs w:val="22"/>
+        </w:rPr>
+      </w:pPr>
+      <w:r>
+        <w:rPr>
+          <w:rFonts w:ascii="Calibri" w:eastAsia="Calibri" w:hAnsi="Calibri" w:cs="Calibri"/>
+          <w:sz w:val="22"/>
+          <w:szCs w:val="22"/>
+        </w:rPr>
+        <w:t xml:space="preserve">The controller of the HAS </w:t>
+      </w:r>
+      <w:proofErr w:type="spellStart"/>
+      <w:r>
+        <w:rPr>
+          <w:rFonts w:ascii="Calibri" w:eastAsia="Calibri" w:hAnsi="Calibri" w:cs="Calibri"/>
+          <w:sz w:val="22"/>
+          <w:szCs w:val="22"/>
+        </w:rPr>
+        <w:t>has</w:t>
+      </w:r>
+      <w:proofErr w:type="spellEnd"/>
+      <w:r>
+        <w:rPr>
+          <w:rFonts w:ascii="Calibri" w:eastAsia="Calibri" w:hAnsi="Calibri" w:cs="Calibri"/>
+          <w:sz w:val="22"/>
+          <w:szCs w:val="22"/>
+        </w:rPr>
+        <w:t xml:space="preserve"> several responsibilities. The methods in this class are responsible for adding album, artist, song, playlist, and location and updates the library of HAS. It will display error message when the input is empty. Also it allows to assign song, album and playlist to a location where user desires, and play at the selected location with adjustable volume. </w:t>
+      </w:r>
+    </w:p>
+    <w:p>
+      <w:pPr>
+        <w:pStyle w:val="Body"/>
+        <w:rPr>
+          <w:rFonts w:ascii="Calibri" w:eastAsia="Calibri" w:hAnsi="Calibri" w:cs="Calibri"/>
+          <w:sz w:val="22"/>
+          <w:szCs w:val="22"/>
+          <w:u w:val="single"/>
+        </w:rPr>
+      </w:pPr>
+      <w:r>
+        <w:rPr>
+          <w:rFonts w:ascii="Calibri" w:eastAsia="Calibri" w:hAnsi="Calibri" w:cs="Calibri"/>
+          <w:sz w:val="22"/>
+          <w:szCs w:val="22"/>
+          <w:u w:val="single"/>
+        </w:rPr>
+        <w:t>Method Index</w:t>
+      </w:r>
+    </w:p>
+    <w:p>
+      <w:pPr>
+        <w:pStyle w:val="ListParagraph"/>
+        <w:numPr>
+          <w:ilvl w:val="0"/>
+          <w:numId w:val="3"/>
+        </w:numPr>
+        <w:tabs>
+          <w:tab w:val="clear" w:pos="1160"/>
+          <w:tab w:val="num" w:pos="1127"/>
+        </w:tabs>
+        <w:ind w:left="1127" w:hanging="327"/>
+        <w:rPr>
+          <w:rFonts w:ascii="Trebuchet MS" w:eastAsia="Trebuchet MS" w:hAnsi="Trebuchet MS" w:cs="Trebuchet MS"/>
+        </w:rPr>
+      </w:pPr>
+      <w:proofErr w:type="spellStart"/>
+      <w:r>
+        <w:rPr>
+          <w:rFonts w:ascii="Calibri" w:eastAsia="Calibri" w:hAnsi="Calibri" w:cs="Calibri"/>
+          <w:sz w:val="22"/>
+          <w:szCs w:val="22"/>
+        </w:rPr>
+        <w:t>addAlbum</w:t>
+      </w:r>
+      <w:proofErr w:type="spellEnd"/>
+      <w:r>
+        <w:rPr>
+          <w:rFonts w:ascii="Calibri" w:eastAsia="Calibri" w:hAnsi="Calibri" w:cs="Calibri"/>
+          <w:sz w:val="22"/>
+          <w:szCs w:val="22"/>
+        </w:rPr>
+        <w:t>(String title, String genre, Date date)</w:t>
       </w:r>
     </w:p>
     <w:p>
@@ -172,13 +1566,23 @@
           <w:rFonts w:ascii="Trebuchet MS" w:eastAsia="Trebuchet MS" w:hAnsi="Trebuchet MS" w:cs="Trebuchet MS"/>
         </w:rPr>
       </w:pPr>
-      <w:r>
-        <w:rPr>
-          <w:rFonts w:ascii="Calibri" w:eastAsia="Calibri" w:hAnsi="Calibri" w:cs="Calibri"/>
-          <w:sz w:val="22"/>
-          <w:szCs w:val="22"/>
-        </w:rPr>
-        <w:t>addArtist(String name)</w:t>
+      <w:proofErr w:type="spellStart"/>
+      <w:r>
+        <w:rPr>
+          <w:rFonts w:ascii="Calibri" w:eastAsia="Calibri" w:hAnsi="Calibri" w:cs="Calibri"/>
+          <w:sz w:val="22"/>
+          <w:szCs w:val="22"/>
+        </w:rPr>
+        <w:t>addArtist</w:t>
+      </w:r>
+      <w:proofErr w:type="spellEnd"/>
+      <w:r>
+        <w:rPr>
+          <w:rFonts w:ascii="Calibri" w:eastAsia="Calibri" w:hAnsi="Calibri" w:cs="Calibri"/>
+          <w:sz w:val="22"/>
+          <w:szCs w:val="22"/>
+        </w:rPr>
+        <w:t>(String name)</w:t>
       </w:r>
     </w:p>
     <w:p>
@@ -197,15 +1601,7 @@
           <w:sz w:val="22"/>
           <w:szCs w:val="22"/>
         </w:rPr>
-        <w:t xml:space="preserve">Add </w:t>
-      </w:r>
-      <w:r>
-        <w:rPr>
-          <w:rFonts w:ascii="Calibri" w:eastAsia="Calibri" w:hAnsi="Calibri" w:cs="Calibri"/>
-          <w:sz w:val="22"/>
-          <w:szCs w:val="22"/>
-        </w:rPr>
-        <w:t>artist name entered by user to the library</w:t>
+        <w:t>Add artist name entered by user to the library</w:t>
       </w:r>
     </w:p>
     <w:p>
@@ -224,13 +1620,77 @@
           <w:rFonts w:ascii="Trebuchet MS" w:eastAsia="Trebuchet MS" w:hAnsi="Trebuchet MS" w:cs="Trebuchet MS"/>
         </w:rPr>
       </w:pPr>
-      <w:r>
-        <w:rPr>
-          <w:rFonts w:ascii="Calibri" w:eastAsia="Calibri" w:hAnsi="Calibri" w:cs="Calibri"/>
-          <w:sz w:val="22"/>
-          <w:szCs w:val="22"/>
-        </w:rPr>
-        <w:t>addSong(String title, String duration, int positionInAlbum, Album album, Artist artist)</w:t>
+      <w:proofErr w:type="spellStart"/>
+      <w:r>
+        <w:rPr>
+          <w:rFonts w:ascii="Calibri" w:eastAsia="Calibri" w:hAnsi="Calibri" w:cs="Calibri"/>
+          <w:sz w:val="22"/>
+          <w:szCs w:val="22"/>
+        </w:rPr>
+        <w:t>addSong</w:t>
+      </w:r>
+      <w:proofErr w:type="spellEnd"/>
+      <w:r>
+        <w:rPr>
+          <w:rFonts w:ascii="Calibri" w:eastAsia="Calibri" w:hAnsi="Calibri" w:cs="Calibri"/>
+          <w:sz w:val="22"/>
+          <w:szCs w:val="22"/>
+        </w:rPr>
+        <w:t xml:space="preserve">(String title, String duration, </w:t>
+      </w:r>
+      <w:proofErr w:type="spellStart"/>
+      <w:r>
+        <w:rPr>
+          <w:rFonts w:ascii="Calibri" w:eastAsia="Calibri" w:hAnsi="Calibri" w:cs="Calibri"/>
+          <w:sz w:val="22"/>
+          <w:szCs w:val="22"/>
+        </w:rPr>
+        <w:t>int</w:t>
+      </w:r>
+      <w:proofErr w:type="spellEnd"/>
+      <w:r>
+        <w:rPr>
+          <w:rFonts w:ascii="Calibri" w:eastAsia="Calibri" w:hAnsi="Calibri" w:cs="Calibri"/>
+          <w:sz w:val="22"/>
+          <w:szCs w:val="22"/>
+        </w:rPr>
+        <w:t xml:space="preserve"> </w:t>
+      </w:r>
+      <w:proofErr w:type="spellStart"/>
+      <w:r>
+        <w:rPr>
+          <w:rFonts w:ascii="Calibri" w:eastAsia="Calibri" w:hAnsi="Calibri" w:cs="Calibri"/>
+          <w:sz w:val="22"/>
+          <w:szCs w:val="22"/>
+        </w:rPr>
+        <w:t>positionInAlbum</w:t>
+      </w:r>
+      <w:proofErr w:type="spellEnd"/>
+      <w:r>
+        <w:rPr>
+          <w:rFonts w:ascii="Calibri" w:eastAsia="Calibri" w:hAnsi="Calibri" w:cs="Calibri"/>
+          <w:sz w:val="22"/>
+          <w:szCs w:val="22"/>
+        </w:rPr>
+        <w:t xml:space="preserve">, Album </w:t>
+      </w:r>
+      <w:proofErr w:type="spellStart"/>
+      <w:r>
+        <w:rPr>
+          <w:rFonts w:ascii="Calibri" w:eastAsia="Calibri" w:hAnsi="Calibri" w:cs="Calibri"/>
+          <w:sz w:val="22"/>
+          <w:szCs w:val="22"/>
+        </w:rPr>
+        <w:t>album</w:t>
+      </w:r>
+      <w:proofErr w:type="spellEnd"/>
+      <w:r>
+        <w:rPr>
+          <w:rFonts w:ascii="Calibri" w:eastAsia="Calibri" w:hAnsi="Calibri" w:cs="Calibri"/>
+          <w:sz w:val="22"/>
+          <w:szCs w:val="22"/>
+        </w:rPr>
+        <w:t>, Artist artist)</w:t>
       </w:r>
     </w:p>
     <w:p>
@@ -268,13 +1728,23 @@
           <w:rFonts w:ascii="Trebuchet MS" w:eastAsia="Trebuchet MS" w:hAnsi="Trebuchet MS" w:cs="Trebuchet MS"/>
         </w:rPr>
       </w:pPr>
-      <w:r>
-        <w:rPr>
-          <w:rFonts w:ascii="Calibri" w:eastAsia="Calibri" w:hAnsi="Calibri" w:cs="Calibri"/>
-          <w:sz w:val="22"/>
-          <w:szCs w:val="22"/>
-        </w:rPr>
-        <w:t>addPlaylist(String name)</w:t>
+      <w:proofErr w:type="spellStart"/>
+      <w:r>
+        <w:rPr>
+          <w:rFonts w:ascii="Calibri" w:eastAsia="Calibri" w:hAnsi="Calibri" w:cs="Calibri"/>
+          <w:sz w:val="22"/>
+          <w:szCs w:val="22"/>
+        </w:rPr>
+        <w:t>addPlaylist</w:t>
+      </w:r>
+      <w:proofErr w:type="spellEnd"/>
+      <w:r>
+        <w:rPr>
+          <w:rFonts w:ascii="Calibri" w:eastAsia="Calibri" w:hAnsi="Calibri" w:cs="Calibri"/>
+          <w:sz w:val="22"/>
+          <w:szCs w:val="22"/>
+        </w:rPr>
+        <w:t>(String name)</w:t>
       </w:r>
     </w:p>
     <w:p>
@@ -312,21 +1782,41 @@
           <w:rFonts w:ascii="Trebuchet MS" w:eastAsia="Trebuchet MS" w:hAnsi="Trebuchet MS" w:cs="Trebuchet MS"/>
         </w:rPr>
       </w:pPr>
-      <w:r>
-        <w:rPr>
-          <w:rFonts w:ascii="Calibri" w:eastAsia="Calibri" w:hAnsi="Calibri" w:cs="Calibri"/>
-          <w:sz w:val="22"/>
-          <w:szCs w:val="22"/>
-        </w:rPr>
-        <w:t>addLocation(Stri</w:t>
-      </w:r>
-      <w:r>
-        <w:rPr>
-          <w:rFonts w:ascii="Calibri" w:eastAsia="Calibri" w:hAnsi="Calibri" w:cs="Calibri"/>
-          <w:sz w:val="22"/>
-          <w:szCs w:val="22"/>
-        </w:rPr>
-        <w:t>ng name, int volume)</w:t>
+      <w:proofErr w:type="spellStart"/>
+      <w:r>
+        <w:rPr>
+          <w:rFonts w:ascii="Calibri" w:eastAsia="Calibri" w:hAnsi="Calibri" w:cs="Calibri"/>
+          <w:sz w:val="22"/>
+          <w:szCs w:val="22"/>
+        </w:rPr>
+        <w:t>addLocation</w:t>
+      </w:r>
+      <w:proofErr w:type="spellEnd"/>
+      <w:r>
+        <w:rPr>
+          <w:rFonts w:ascii="Calibri" w:eastAsia="Calibri" w:hAnsi="Calibri" w:cs="Calibri"/>
+          <w:sz w:val="22"/>
+          <w:szCs w:val="22"/>
+        </w:rPr>
+        <w:t xml:space="preserve">(String name, </w:t>
+      </w:r>
+      <w:proofErr w:type="spellStart"/>
+      <w:r>
+        <w:rPr>
+          <w:rFonts w:ascii="Calibri" w:eastAsia="Calibri" w:hAnsi="Calibri" w:cs="Calibri"/>
+          <w:sz w:val="22"/>
+          <w:szCs w:val="22"/>
+        </w:rPr>
+        <w:t>int</w:t>
+      </w:r>
+      <w:proofErr w:type="spellEnd"/>
+      <w:r>
+        <w:rPr>
+          <w:rFonts w:ascii="Calibri" w:eastAsia="Calibri" w:hAnsi="Calibri" w:cs="Calibri"/>
+          <w:sz w:val="22"/>
+          <w:szCs w:val="22"/>
+        </w:rPr>
+        <w:t xml:space="preserve"> volume)</w:t>
       </w:r>
     </w:p>
     <w:p>
@@ -364,13 +1854,23 @@
           <w:rFonts w:ascii="Trebuchet MS" w:eastAsia="Trebuchet MS" w:hAnsi="Trebuchet MS" w:cs="Trebuchet MS"/>
         </w:rPr>
       </w:pPr>
-      <w:r>
-        <w:rPr>
-          <w:rFonts w:ascii="Calibri" w:eastAsia="Calibri" w:hAnsi="Calibri" w:cs="Calibri"/>
-          <w:sz w:val="22"/>
-          <w:szCs w:val="22"/>
-        </w:rPr>
-        <w:t>addSongToPlaylist(Song song, Playlist playlist)</w:t>
+      <w:proofErr w:type="spellStart"/>
+      <w:r>
+        <w:rPr>
+          <w:rFonts w:ascii="Calibri" w:eastAsia="Calibri" w:hAnsi="Calibri" w:cs="Calibri"/>
+          <w:sz w:val="22"/>
+          <w:szCs w:val="22"/>
+        </w:rPr>
+        <w:t>addSongToPlaylist</w:t>
+      </w:r>
+      <w:proofErr w:type="spellEnd"/>
+      <w:r>
+        <w:rPr>
+          <w:rFonts w:ascii="Calibri" w:eastAsia="Calibri" w:hAnsi="Calibri" w:cs="Calibri"/>
+          <w:sz w:val="22"/>
+          <w:szCs w:val="22"/>
+        </w:rPr>
+        <w:t>(Song song, Playlist playlist)</w:t>
       </w:r>
     </w:p>
     <w:p>
@@ -408,13 +1908,23 @@
           <w:rFonts w:ascii="Trebuchet MS" w:eastAsia="Trebuchet MS" w:hAnsi="Trebuchet MS" w:cs="Trebuchet MS"/>
         </w:rPr>
       </w:pPr>
-      <w:r>
-        <w:rPr>
-          <w:rFonts w:ascii="Calibri" w:eastAsia="Calibri" w:hAnsi="Calibri" w:cs="Calibri"/>
-          <w:sz w:val="22"/>
-          <w:szCs w:val="22"/>
-        </w:rPr>
-        <w:t>assignSongToLocation(Song song, Location location)</w:t>
+      <w:proofErr w:type="spellStart"/>
+      <w:r>
+        <w:rPr>
+          <w:rFonts w:ascii="Calibri" w:eastAsia="Calibri" w:hAnsi="Calibri" w:cs="Calibri"/>
+          <w:sz w:val="22"/>
+          <w:szCs w:val="22"/>
+        </w:rPr>
+        <w:t>assignSongToLocation</w:t>
+      </w:r>
+      <w:proofErr w:type="spellEnd"/>
+      <w:r>
+        <w:rPr>
+          <w:rFonts w:ascii="Calibri" w:eastAsia="Calibri" w:hAnsi="Calibri" w:cs="Calibri"/>
+          <w:sz w:val="22"/>
+          <w:szCs w:val="22"/>
+        </w:rPr>
+        <w:t>(Song song, Location location)</w:t>
       </w:r>
     </w:p>
     <w:p>
@@ -452,21 +1962,23 @@
           <w:rFonts w:ascii="Trebuchet MS" w:eastAsia="Trebuchet MS" w:hAnsi="Trebuchet MS" w:cs="Trebuchet MS"/>
         </w:rPr>
       </w:pPr>
-      <w:r>
-        <w:rPr>
-          <w:rFonts w:ascii="Calibri" w:eastAsia="Calibri" w:hAnsi="Calibri" w:cs="Calibri"/>
-          <w:sz w:val="22"/>
-          <w:szCs w:val="22"/>
-        </w:rPr>
-        <w:t xml:space="preserve">assignAlbumToLocation(Album </w:t>
-      </w:r>
-      <w:r>
-        <w:rPr>
-          <w:rFonts w:ascii="Calibri" w:eastAsia="Calibri" w:hAnsi="Calibri" w:cs="Calibri"/>
-          <w:sz w:val="22"/>
-          <w:szCs w:val="22"/>
-        </w:rPr>
-        <w:t>album, Location location)</w:t>
+      <w:proofErr w:type="spellStart"/>
+      <w:r>
+        <w:rPr>
+          <w:rFonts w:ascii="Calibri" w:eastAsia="Calibri" w:hAnsi="Calibri" w:cs="Calibri"/>
+          <w:sz w:val="22"/>
+          <w:szCs w:val="22"/>
+        </w:rPr>
+        <w:t>assignAlbumToLocation</w:t>
+      </w:r>
+      <w:proofErr w:type="spellEnd"/>
+      <w:r>
+        <w:rPr>
+          <w:rFonts w:ascii="Calibri" w:eastAsia="Calibri" w:hAnsi="Calibri" w:cs="Calibri"/>
+          <w:sz w:val="22"/>
+          <w:szCs w:val="22"/>
+        </w:rPr>
+        <w:t>(Album album, Location location)</w:t>
       </w:r>
     </w:p>
     <w:p>
@@ -504,13 +2016,23 @@
           <w:rFonts w:ascii="Trebuchet MS" w:eastAsia="Trebuchet MS" w:hAnsi="Trebuchet MS" w:cs="Trebuchet MS"/>
         </w:rPr>
       </w:pPr>
-      <w:r>
-        <w:rPr>
-          <w:rFonts w:ascii="Calibri" w:eastAsia="Calibri" w:hAnsi="Calibri" w:cs="Calibri"/>
-          <w:sz w:val="22"/>
-          <w:szCs w:val="22"/>
-        </w:rPr>
-        <w:t>assignPlaylistToLocation(Playlist playlist, Location location)</w:t>
+      <w:proofErr w:type="spellStart"/>
+      <w:r>
+        <w:rPr>
+          <w:rFonts w:ascii="Calibri" w:eastAsia="Calibri" w:hAnsi="Calibri" w:cs="Calibri"/>
+          <w:sz w:val="22"/>
+          <w:szCs w:val="22"/>
+        </w:rPr>
+        <w:t>assignPlaylistToLocation</w:t>
+      </w:r>
+      <w:proofErr w:type="spellEnd"/>
+      <w:r>
+        <w:rPr>
+          <w:rFonts w:ascii="Calibri" w:eastAsia="Calibri" w:hAnsi="Calibri" w:cs="Calibri"/>
+          <w:sz w:val="22"/>
+          <w:szCs w:val="22"/>
+        </w:rPr>
+        <w:t>(Playlist playlist, Location location)</w:t>
       </w:r>
     </w:p>
     <w:p>
@@ -548,13 +2070,24 @@
           <w:rFonts w:ascii="Trebuchet MS" w:eastAsia="Trebuchet MS" w:hAnsi="Trebuchet MS" w:cs="Trebuchet MS"/>
         </w:rPr>
       </w:pPr>
-      <w:r>
-        <w:rPr>
-          <w:rFonts w:ascii="Calibri" w:eastAsia="Calibri" w:hAnsi="Calibri" w:cs="Calibri"/>
-          <w:sz w:val="22"/>
-          <w:szCs w:val="22"/>
-        </w:rPr>
-        <w:t>playAtSelectedLocations(List&lt;Location&gt; locations)</w:t>
+      <w:proofErr w:type="spellStart"/>
+      <w:r>
+        <w:rPr>
+          <w:rFonts w:ascii="Calibri" w:eastAsia="Calibri" w:hAnsi="Calibri" w:cs="Calibri"/>
+          <w:sz w:val="22"/>
+          <w:szCs w:val="22"/>
+        </w:rPr>
+        <w:lastRenderedPageBreak/>
+        <w:t>playAtSelectedLocations</w:t>
+      </w:r>
+      <w:proofErr w:type="spellEnd"/>
+      <w:r>
+        <w:rPr>
+          <w:rFonts w:ascii="Calibri" w:eastAsia="Calibri" w:hAnsi="Calibri" w:cs="Calibri"/>
+          <w:sz w:val="22"/>
+          <w:szCs w:val="22"/>
+        </w:rPr>
+        <w:t>(List&lt;Location&gt; locations)</w:t>
       </w:r>
     </w:p>
     <w:p>
@@ -573,15 +2106,7 @@
           <w:sz w:val="22"/>
           <w:szCs w:val="22"/>
         </w:rPr>
-        <w:t xml:space="preserve">Play song, album, or playlist that </w:t>
-      </w:r>
-      <w:r>
-        <w:rPr>
-          <w:rFonts w:ascii="Calibri" w:eastAsia="Calibri" w:hAnsi="Calibri" w:cs="Calibri"/>
-          <w:sz w:val="22"/>
-          <w:szCs w:val="22"/>
-        </w:rPr>
-        <w:t>were assigned to the selected locations</w:t>
+        <w:t>Play song, album, or playlist that were assigned to the selected locations</w:t>
       </w:r>
     </w:p>
     <w:p>
@@ -600,13 +2125,41 @@
           <w:rFonts w:ascii="Trebuchet MS" w:eastAsia="Trebuchet MS" w:hAnsi="Trebuchet MS" w:cs="Trebuchet MS"/>
         </w:rPr>
       </w:pPr>
-      <w:r>
-        <w:rPr>
-          <w:rFonts w:ascii="Calibri" w:eastAsia="Calibri" w:hAnsi="Calibri" w:cs="Calibri"/>
-          <w:sz w:val="22"/>
-          <w:szCs w:val="22"/>
-        </w:rPr>
-        <w:t>changeVolume(int volume, Location location)</w:t>
+      <w:proofErr w:type="spellStart"/>
+      <w:r>
+        <w:rPr>
+          <w:rFonts w:ascii="Calibri" w:eastAsia="Calibri" w:hAnsi="Calibri" w:cs="Calibri"/>
+          <w:sz w:val="22"/>
+          <w:szCs w:val="22"/>
+        </w:rPr>
+        <w:t>changeVolume</w:t>
+      </w:r>
+      <w:proofErr w:type="spellEnd"/>
+      <w:r>
+        <w:rPr>
+          <w:rFonts w:ascii="Calibri" w:eastAsia="Calibri" w:hAnsi="Calibri" w:cs="Calibri"/>
+          <w:sz w:val="22"/>
+          <w:szCs w:val="22"/>
+        </w:rPr>
+        <w:t>(</w:t>
+      </w:r>
+      <w:proofErr w:type="spellStart"/>
+      <w:r>
+        <w:rPr>
+          <w:rFonts w:ascii="Calibri" w:eastAsia="Calibri" w:hAnsi="Calibri" w:cs="Calibri"/>
+          <w:sz w:val="22"/>
+          <w:szCs w:val="22"/>
+        </w:rPr>
+        <w:t>int</w:t>
+      </w:r>
+      <w:proofErr w:type="spellEnd"/>
+      <w:r>
+        <w:rPr>
+          <w:rFonts w:ascii="Calibri" w:eastAsia="Calibri" w:hAnsi="Calibri" w:cs="Calibri"/>
+          <w:sz w:val="22"/>
+          <w:szCs w:val="22"/>
+        </w:rPr>
+        <w:t xml:space="preserve"> volume, Location location)</w:t>
       </w:r>
     </w:p>
     <w:p>
@@ -630,6 +2183,17 @@
     </w:p>
     <w:p>
       <w:pPr>
+        <w:pStyle w:val="ListParagraph"/>
+        <w:ind w:left="1160"/>
+        <w:rPr>
+          <w:rFonts w:ascii="Calibri" w:eastAsia="Calibri" w:hAnsi="Calibri" w:cs="Calibri"/>
+          <w:sz w:val="22"/>
+          <w:szCs w:val="22"/>
+        </w:rPr>
+      </w:pPr>
+    </w:p>
+    <w:p>
+      <w:pPr>
         <w:pStyle w:val="Body"/>
         <w:rPr>
           <w:rFonts w:ascii="Calibri" w:eastAsia="Calibri" w:hAnsi="Calibri" w:cs="Calibri"/>
@@ -639,6 +2203,7 @@
           <w:szCs w:val="22"/>
         </w:rPr>
       </w:pPr>
+      <w:proofErr w:type="spellStart"/>
       <w:r>
         <w:rPr>
           <w:rFonts w:ascii="Calibri" w:eastAsia="Calibri" w:hAnsi="Calibri" w:cs="Calibri"/>
@@ -648,9 +2213,9 @@
           <w:szCs w:val="22"/>
           <w:lang w:val="fr-FR"/>
         </w:rPr>
-        <w:lastRenderedPageBreak/>
         <w:t>InvalidInputException</w:t>
       </w:r>
+      <w:proofErr w:type="spellEnd"/>
     </w:p>
     <w:p>
       <w:pPr>
@@ -661,21 +2226,23 @@
           <w:szCs w:val="22"/>
         </w:rPr>
       </w:pPr>
-      <w:r>
-        <w:rPr>
-          <w:rFonts w:ascii="Calibri" w:eastAsia="Calibri" w:hAnsi="Calibri" w:cs="Calibri"/>
-          <w:sz w:val="22"/>
-          <w:szCs w:val="22"/>
-        </w:rPr>
-        <w:t>InvalidInputException class allows controller to display error message at certain conditions specified by the contr</w:t>
-      </w:r>
-      <w:r>
-        <w:rPr>
-          <w:rFonts w:ascii="Calibri" w:eastAsia="Calibri" w:hAnsi="Calibri" w:cs="Calibri"/>
-          <w:sz w:val="22"/>
-          <w:szCs w:val="22"/>
-        </w:rPr>
-        <w:t xml:space="preserve">oller. </w:t>
+      <w:proofErr w:type="spellStart"/>
+      <w:r>
+        <w:rPr>
+          <w:rFonts w:ascii="Calibri" w:eastAsia="Calibri" w:hAnsi="Calibri" w:cs="Calibri"/>
+          <w:sz w:val="22"/>
+          <w:szCs w:val="22"/>
+        </w:rPr>
+        <w:t>InvalidInputException</w:t>
+      </w:r>
+      <w:proofErr w:type="spellEnd"/>
+      <w:r>
+        <w:rPr>
+          <w:rFonts w:ascii="Calibri" w:eastAsia="Calibri" w:hAnsi="Calibri" w:cs="Calibri"/>
+          <w:sz w:val="22"/>
+          <w:szCs w:val="22"/>
+        </w:rPr>
+        <w:t xml:space="preserve"> class allows controller to display error message at certain conditions specified by the controller. </w:t>
       </w:r>
     </w:p>
     <w:p>
@@ -712,13 +2279,41 @@
           <w:rFonts w:ascii="Trebuchet MS" w:eastAsia="Trebuchet MS" w:hAnsi="Trebuchet MS" w:cs="Trebuchet MS"/>
         </w:rPr>
       </w:pPr>
-      <w:r>
-        <w:rPr>
-          <w:rFonts w:ascii="Calibri" w:eastAsia="Calibri" w:hAnsi="Calibri" w:cs="Calibri"/>
-          <w:sz w:val="22"/>
-          <w:szCs w:val="22"/>
-        </w:rPr>
-        <w:t>InvalidInputException(String errorMessage)</w:t>
+      <w:proofErr w:type="spellStart"/>
+      <w:r>
+        <w:rPr>
+          <w:rFonts w:ascii="Calibri" w:eastAsia="Calibri" w:hAnsi="Calibri" w:cs="Calibri"/>
+          <w:sz w:val="22"/>
+          <w:szCs w:val="22"/>
+        </w:rPr>
+        <w:t>InvalidInputException</w:t>
+      </w:r>
+      <w:proofErr w:type="spellEnd"/>
+      <w:r>
+        <w:rPr>
+          <w:rFonts w:ascii="Calibri" w:eastAsia="Calibri" w:hAnsi="Calibri" w:cs="Calibri"/>
+          <w:sz w:val="22"/>
+          <w:szCs w:val="22"/>
+        </w:rPr>
+        <w:t xml:space="preserve">(String </w:t>
+      </w:r>
+      <w:proofErr w:type="spellStart"/>
+      <w:r>
+        <w:rPr>
+          <w:rFonts w:ascii="Calibri" w:eastAsia="Calibri" w:hAnsi="Calibri" w:cs="Calibri"/>
+          <w:sz w:val="22"/>
+          <w:szCs w:val="22"/>
+        </w:rPr>
+        <w:t>errorMessage</w:t>
+      </w:r>
+      <w:proofErr w:type="spellEnd"/>
+      <w:r>
+        <w:rPr>
+          <w:rFonts w:ascii="Calibri" w:eastAsia="Calibri" w:hAnsi="Calibri" w:cs="Calibri"/>
+          <w:sz w:val="22"/>
+          <w:szCs w:val="22"/>
+        </w:rPr>
+        <w:t>)</w:t>
       </w:r>
     </w:p>
     <w:p>
@@ -742,6 +2337,17 @@
     </w:p>
     <w:p>
       <w:pPr>
+        <w:pStyle w:val="ListParagraph"/>
+        <w:ind w:left="1160"/>
+        <w:rPr>
+          <w:rFonts w:ascii="Calibri" w:eastAsia="Calibri" w:hAnsi="Calibri" w:cs="Calibri"/>
+          <w:sz w:val="22"/>
+          <w:szCs w:val="22"/>
+        </w:rPr>
+      </w:pPr>
+    </w:p>
+    <w:p>
+      <w:pPr>
         <w:pStyle w:val="Body"/>
         <w:rPr>
           <w:rFonts w:ascii="Calibri" w:eastAsia="Calibri" w:hAnsi="Calibri" w:cs="Calibri"/>
@@ -751,6 +2357,7 @@
           <w:szCs w:val="22"/>
         </w:rPr>
       </w:pPr>
+      <w:proofErr w:type="spellStart"/>
       <w:r>
         <w:rPr>
           <w:rFonts w:ascii="Calibri" w:eastAsia="Calibri" w:hAnsi="Calibri" w:cs="Calibri"/>
@@ -761,6 +2368,7 @@
         </w:rPr>
         <w:t>PersistenceHomeAudioSystem</w:t>
       </w:r>
+      <w:proofErr w:type="spellEnd"/>
     </w:p>
     <w:p>
       <w:pPr>
@@ -771,13 +2379,23 @@
           <w:szCs w:val="22"/>
         </w:rPr>
       </w:pPr>
-      <w:r>
-        <w:rPr>
-          <w:rFonts w:ascii="Calibri" w:eastAsia="Calibri" w:hAnsi="Calibri" w:cs="Calibri"/>
-          <w:sz w:val="22"/>
-          <w:szCs w:val="22"/>
-        </w:rPr>
-        <w:t xml:space="preserve">PersistenceHomeAudioSystem class manages the HAS library. It efficiently stores and retrieves data from the library. </w:t>
+      <w:proofErr w:type="spellStart"/>
+      <w:r>
+        <w:rPr>
+          <w:rFonts w:ascii="Calibri" w:eastAsia="Calibri" w:hAnsi="Calibri" w:cs="Calibri"/>
+          <w:sz w:val="22"/>
+          <w:szCs w:val="22"/>
+        </w:rPr>
+        <w:t>PersistenceHomeAudioSystem</w:t>
+      </w:r>
+      <w:proofErr w:type="spellEnd"/>
+      <w:r>
+        <w:rPr>
+          <w:rFonts w:ascii="Calibri" w:eastAsia="Calibri" w:hAnsi="Calibri" w:cs="Calibri"/>
+          <w:sz w:val="22"/>
+          <w:szCs w:val="22"/>
+        </w:rPr>
+        <w:t xml:space="preserve"> class manages the HAS library. It efficiently stores and retrieves data from the library. </w:t>
       </w:r>
     </w:p>
     <w:p>
@@ -814,13 +2432,23 @@
           <w:rFonts w:ascii="Trebuchet MS" w:eastAsia="Trebuchet MS" w:hAnsi="Trebuchet MS" w:cs="Trebuchet MS"/>
         </w:rPr>
       </w:pPr>
-      <w:r>
-        <w:rPr>
-          <w:rFonts w:ascii="Calibri" w:eastAsia="Calibri" w:hAnsi="Calibri" w:cs="Calibri"/>
-          <w:sz w:val="22"/>
-          <w:szCs w:val="22"/>
-        </w:rPr>
-        <w:t>initializeXStream()</w:t>
+      <w:proofErr w:type="spellStart"/>
+      <w:r>
+        <w:rPr>
+          <w:rFonts w:ascii="Calibri" w:eastAsia="Calibri" w:hAnsi="Calibri" w:cs="Calibri"/>
+          <w:sz w:val="22"/>
+          <w:szCs w:val="22"/>
+        </w:rPr>
+        <w:t>initializeXStream</w:t>
+      </w:r>
+      <w:proofErr w:type="spellEnd"/>
+      <w:r>
+        <w:rPr>
+          <w:rFonts w:ascii="Calibri" w:eastAsia="Calibri" w:hAnsi="Calibri" w:cs="Calibri"/>
+          <w:sz w:val="22"/>
+          <w:szCs w:val="22"/>
+        </w:rPr>
+        <w:t>()</w:t>
       </w:r>
     </w:p>
     <w:p>
@@ -858,13 +2486,23 @@
           <w:rFonts w:ascii="Trebuchet MS" w:eastAsia="Trebuchet MS" w:hAnsi="Trebuchet MS" w:cs="Trebuchet MS"/>
         </w:rPr>
       </w:pPr>
-      <w:r>
-        <w:rPr>
-          <w:rFonts w:ascii="Calibri" w:eastAsia="Calibri" w:hAnsi="Calibri" w:cs="Calibri"/>
-          <w:sz w:val="22"/>
-          <w:szCs w:val="22"/>
-        </w:rPr>
-        <w:t>loadHomeAudioSystemModel()</w:t>
+      <w:proofErr w:type="spellStart"/>
+      <w:r>
+        <w:rPr>
+          <w:rFonts w:ascii="Calibri" w:eastAsia="Calibri" w:hAnsi="Calibri" w:cs="Calibri"/>
+          <w:sz w:val="22"/>
+          <w:szCs w:val="22"/>
+        </w:rPr>
+        <w:t>loadHomeAudioSystemModel</w:t>
+      </w:r>
+      <w:proofErr w:type="spellEnd"/>
+      <w:r>
+        <w:rPr>
+          <w:rFonts w:ascii="Calibri" w:eastAsia="Calibri" w:hAnsi="Calibri" w:cs="Calibri"/>
+          <w:sz w:val="22"/>
+          <w:szCs w:val="22"/>
+        </w:rPr>
+        <w:t>()</w:t>
       </w:r>
     </w:p>
     <w:p>
@@ -902,21 +2540,23 @@
           <w:rFonts w:ascii="Trebuchet MS" w:eastAsia="Trebuchet MS" w:hAnsi="Trebuchet MS" w:cs="Trebuchet MS"/>
         </w:rPr>
       </w:pPr>
-      <w:r>
-        <w:rPr>
-          <w:rFonts w:ascii="Calibri" w:eastAsia="Calibri" w:hAnsi="Calibri" w:cs="Calibri"/>
-          <w:sz w:val="22"/>
-          <w:szCs w:val="22"/>
-        </w:rPr>
-        <w:t>setFile</w:t>
-      </w:r>
-      <w:r>
-        <w:rPr>
-          <w:rFonts w:ascii="Calibri" w:eastAsia="Calibri" w:hAnsi="Calibri" w:cs="Calibri"/>
-          <w:sz w:val="22"/>
-          <w:szCs w:val="22"/>
-        </w:rPr>
-        <w:t>Name(String name)</w:t>
+      <w:proofErr w:type="spellStart"/>
+      <w:r>
+        <w:rPr>
+          <w:rFonts w:ascii="Calibri" w:eastAsia="Calibri" w:hAnsi="Calibri" w:cs="Calibri"/>
+          <w:sz w:val="22"/>
+          <w:szCs w:val="22"/>
+        </w:rPr>
+        <w:t>setFileName</w:t>
+      </w:r>
+      <w:proofErr w:type="spellEnd"/>
+      <w:r>
+        <w:rPr>
+          <w:rFonts w:ascii="Calibri" w:eastAsia="Calibri" w:hAnsi="Calibri" w:cs="Calibri"/>
+          <w:sz w:val="22"/>
+          <w:szCs w:val="22"/>
+        </w:rPr>
+        <w:t>(String name)</w:t>
       </w:r>
     </w:p>
     <w:p>
@@ -940,6 +2580,17 @@
     </w:p>
     <w:p>
       <w:pPr>
+        <w:pStyle w:val="ListParagraph"/>
+        <w:ind w:left="1160"/>
+        <w:rPr>
+          <w:rFonts w:ascii="Calibri" w:eastAsia="Calibri" w:hAnsi="Calibri" w:cs="Calibri"/>
+          <w:sz w:val="22"/>
+          <w:szCs w:val="22"/>
+        </w:rPr>
+      </w:pPr>
+    </w:p>
+    <w:p>
+      <w:pPr>
         <w:pStyle w:val="Body"/>
         <w:rPr>
           <w:rFonts w:ascii="Calibri" w:eastAsia="Calibri" w:hAnsi="Calibri" w:cs="Calibri"/>
@@ -949,6 +2600,7 @@
           <w:szCs w:val="22"/>
         </w:rPr>
       </w:pPr>
+      <w:proofErr w:type="spellStart"/>
       <w:r>
         <w:rPr>
           <w:rFonts w:ascii="Calibri" w:eastAsia="Calibri" w:hAnsi="Calibri" w:cs="Calibri"/>
@@ -959,6 +2611,7 @@
         </w:rPr>
         <w:t>PersistenceXStream</w:t>
       </w:r>
+      <w:proofErr w:type="spellEnd"/>
     </w:p>
     <w:p>
       <w:pPr>
@@ -969,13 +2622,41 @@
           <w:szCs w:val="22"/>
         </w:rPr>
       </w:pPr>
-      <w:r>
-        <w:rPr>
-          <w:rFonts w:ascii="Calibri" w:eastAsia="Calibri" w:hAnsi="Calibri" w:cs="Calibri"/>
-          <w:sz w:val="22"/>
-          <w:szCs w:val="22"/>
-        </w:rPr>
-        <w:t>PersistenceXStream class uses XStream library to write and read from an XML file.</w:t>
+      <w:proofErr w:type="spellStart"/>
+      <w:r>
+        <w:rPr>
+          <w:rFonts w:ascii="Calibri" w:eastAsia="Calibri" w:hAnsi="Calibri" w:cs="Calibri"/>
+          <w:sz w:val="22"/>
+          <w:szCs w:val="22"/>
+        </w:rPr>
+        <w:t>PersistenceXStream</w:t>
+      </w:r>
+      <w:proofErr w:type="spellEnd"/>
+      <w:r>
+        <w:rPr>
+          <w:rFonts w:ascii="Calibri" w:eastAsia="Calibri" w:hAnsi="Calibri" w:cs="Calibri"/>
+          <w:sz w:val="22"/>
+          <w:szCs w:val="22"/>
+        </w:rPr>
+        <w:t xml:space="preserve"> class uses </w:t>
+      </w:r>
+      <w:proofErr w:type="spellStart"/>
+      <w:r>
+        <w:rPr>
+          <w:rFonts w:ascii="Calibri" w:eastAsia="Calibri" w:hAnsi="Calibri" w:cs="Calibri"/>
+          <w:sz w:val="22"/>
+          <w:szCs w:val="22"/>
+        </w:rPr>
+        <w:t>XStream</w:t>
+      </w:r>
+      <w:proofErr w:type="spellEnd"/>
+      <w:r>
+        <w:rPr>
+          <w:rFonts w:ascii="Calibri" w:eastAsia="Calibri" w:hAnsi="Calibri" w:cs="Calibri"/>
+          <w:sz w:val="22"/>
+          <w:szCs w:val="22"/>
+        </w:rPr>
+        <w:t xml:space="preserve"> library to write and read from an XML file.</w:t>
       </w:r>
     </w:p>
     <w:p>
@@ -1012,13 +2693,41 @@
           <w:rFonts w:ascii="Trebuchet MS" w:eastAsia="Trebuchet MS" w:hAnsi="Trebuchet MS" w:cs="Trebuchet MS"/>
         </w:rPr>
       </w:pPr>
-      <w:r>
-        <w:rPr>
-          <w:rFonts w:ascii="Calibri" w:eastAsia="Calibri" w:hAnsi="Calibri" w:cs="Calibri"/>
-          <w:sz w:val="22"/>
-          <w:szCs w:val="22"/>
-        </w:rPr>
-        <w:t>saveToXMLwithXStream(Object obj)</w:t>
+      <w:proofErr w:type="spellStart"/>
+      <w:r>
+        <w:rPr>
+          <w:rFonts w:ascii="Calibri" w:eastAsia="Calibri" w:hAnsi="Calibri" w:cs="Calibri"/>
+          <w:sz w:val="22"/>
+          <w:szCs w:val="22"/>
+        </w:rPr>
+        <w:t>saveToXMLwithXStream</w:t>
+      </w:r>
+      <w:proofErr w:type="spellEnd"/>
+      <w:r>
+        <w:rPr>
+          <w:rFonts w:ascii="Calibri" w:eastAsia="Calibri" w:hAnsi="Calibri" w:cs="Calibri"/>
+          <w:sz w:val="22"/>
+          <w:szCs w:val="22"/>
+        </w:rPr>
+        <w:t xml:space="preserve">(Object </w:t>
+      </w:r>
+      <w:proofErr w:type="spellStart"/>
+      <w:r>
+        <w:rPr>
+          <w:rFonts w:ascii="Calibri" w:eastAsia="Calibri" w:hAnsi="Calibri" w:cs="Calibri"/>
+          <w:sz w:val="22"/>
+          <w:szCs w:val="22"/>
+        </w:rPr>
+        <w:t>obj</w:t>
+      </w:r>
+      <w:proofErr w:type="spellEnd"/>
+      <w:r>
+        <w:rPr>
+          <w:rFonts w:ascii="Calibri" w:eastAsia="Calibri" w:hAnsi="Calibri" w:cs="Calibri"/>
+          <w:sz w:val="22"/>
+          <w:szCs w:val="22"/>
+        </w:rPr>
+        <w:t>)</w:t>
       </w:r>
     </w:p>
     <w:p>
@@ -1056,13 +2765,23 @@
           <w:rFonts w:ascii="Trebuchet MS" w:eastAsia="Trebuchet MS" w:hAnsi="Trebuchet MS" w:cs="Trebuchet MS"/>
         </w:rPr>
       </w:pPr>
-      <w:r>
-        <w:rPr>
-          <w:rFonts w:ascii="Calibri" w:eastAsia="Calibri" w:hAnsi="Calibri" w:cs="Calibri"/>
-          <w:sz w:val="22"/>
-          <w:szCs w:val="22"/>
-        </w:rPr>
-        <w:t>loadFromXMLwithXStream()</w:t>
+      <w:proofErr w:type="spellStart"/>
+      <w:r>
+        <w:rPr>
+          <w:rFonts w:ascii="Calibri" w:eastAsia="Calibri" w:hAnsi="Calibri" w:cs="Calibri"/>
+          <w:sz w:val="22"/>
+          <w:szCs w:val="22"/>
+        </w:rPr>
+        <w:t>loadFromXMLwithXStream</w:t>
+      </w:r>
+      <w:proofErr w:type="spellEnd"/>
+      <w:r>
+        <w:rPr>
+          <w:rFonts w:ascii="Calibri" w:eastAsia="Calibri" w:hAnsi="Calibri" w:cs="Calibri"/>
+          <w:sz w:val="22"/>
+          <w:szCs w:val="22"/>
+        </w:rPr>
+        <w:t>()</w:t>
       </w:r>
     </w:p>
     <w:p>
@@ -1100,13 +2819,59 @@
           <w:rFonts w:ascii="Trebuchet MS" w:eastAsia="Trebuchet MS" w:hAnsi="Trebuchet MS" w:cs="Trebuchet MS"/>
         </w:rPr>
       </w:pPr>
-      <w:r>
-        <w:rPr>
-          <w:rFonts w:ascii="Calibri" w:eastAsia="Calibri" w:hAnsi="Calibri" w:cs="Calibri"/>
-          <w:sz w:val="22"/>
-          <w:szCs w:val="22"/>
-        </w:rPr>
-        <w:t>setAlias(String xmlTagName, Class&lt;?&gt; className)</w:t>
+      <w:proofErr w:type="spellStart"/>
+      <w:r>
+        <w:rPr>
+          <w:rFonts w:ascii="Calibri" w:eastAsia="Calibri" w:hAnsi="Calibri" w:cs="Calibri"/>
+          <w:sz w:val="22"/>
+          <w:szCs w:val="22"/>
+        </w:rPr>
+        <w:t>setAlias</w:t>
+      </w:r>
+      <w:proofErr w:type="spellEnd"/>
+      <w:r>
+        <w:rPr>
+          <w:rFonts w:ascii="Calibri" w:eastAsia="Calibri" w:hAnsi="Calibri" w:cs="Calibri"/>
+          <w:sz w:val="22"/>
+          <w:szCs w:val="22"/>
+        </w:rPr>
+        <w:t xml:space="preserve">(String </w:t>
+      </w:r>
+      <w:proofErr w:type="spellStart"/>
+      <w:r>
+        <w:rPr>
+          <w:rFonts w:ascii="Calibri" w:eastAsia="Calibri" w:hAnsi="Calibri" w:cs="Calibri"/>
+          <w:sz w:val="22"/>
+          <w:szCs w:val="22"/>
+        </w:rPr>
+        <w:t>xmlTagName</w:t>
+      </w:r>
+      <w:proofErr w:type="spellEnd"/>
+      <w:r>
+        <w:rPr>
+          <w:rFonts w:ascii="Calibri" w:eastAsia="Calibri" w:hAnsi="Calibri" w:cs="Calibri"/>
+          <w:sz w:val="22"/>
+          <w:szCs w:val="22"/>
+        </w:rPr>
+        <w:t xml:space="preserve">, Class&lt;?&gt; </w:t>
+      </w:r>
+      <w:proofErr w:type="spellStart"/>
+      <w:r>
+        <w:rPr>
+          <w:rFonts w:ascii="Calibri" w:eastAsia="Calibri" w:hAnsi="Calibri" w:cs="Calibri"/>
+          <w:sz w:val="22"/>
+          <w:szCs w:val="22"/>
+        </w:rPr>
+        <w:t>className</w:t>
+      </w:r>
+      <w:proofErr w:type="spellEnd"/>
+      <w:r>
+        <w:rPr>
+          <w:rFonts w:ascii="Calibri" w:eastAsia="Calibri" w:hAnsi="Calibri" w:cs="Calibri"/>
+          <w:sz w:val="22"/>
+          <w:szCs w:val="22"/>
+        </w:rPr>
+        <w:t>)</w:t>
       </w:r>
     </w:p>
     <w:p>
@@ -1125,6 +2890,7 @@
           <w:sz w:val="22"/>
           <w:szCs w:val="22"/>
         </w:rPr>
+        <w:lastRenderedPageBreak/>
         <w:t>Set xml tag name for classes when storing data</w:t>
       </w:r>
     </w:p>
@@ -1144,13 +2910,41 @@
           <w:rFonts w:ascii="Trebuchet MS" w:eastAsia="Trebuchet MS" w:hAnsi="Trebuchet MS" w:cs="Trebuchet MS"/>
         </w:rPr>
       </w:pPr>
-      <w:r>
-        <w:rPr>
-          <w:rFonts w:ascii="Calibri" w:eastAsia="Calibri" w:hAnsi="Calibri" w:cs="Calibri"/>
-          <w:sz w:val="22"/>
-          <w:szCs w:val="22"/>
-        </w:rPr>
-        <w:t>setFilename(String fn)</w:t>
+      <w:proofErr w:type="spellStart"/>
+      <w:r>
+        <w:rPr>
+          <w:rFonts w:ascii="Calibri" w:eastAsia="Calibri" w:hAnsi="Calibri" w:cs="Calibri"/>
+          <w:sz w:val="22"/>
+          <w:szCs w:val="22"/>
+        </w:rPr>
+        <w:t>setFilename</w:t>
+      </w:r>
+      <w:proofErr w:type="spellEnd"/>
+      <w:r>
+        <w:rPr>
+          <w:rFonts w:ascii="Calibri" w:eastAsia="Calibri" w:hAnsi="Calibri" w:cs="Calibri"/>
+          <w:sz w:val="22"/>
+          <w:szCs w:val="22"/>
+        </w:rPr>
+        <w:t xml:space="preserve">(String </w:t>
+      </w:r>
+      <w:proofErr w:type="spellStart"/>
+      <w:r>
+        <w:rPr>
+          <w:rFonts w:ascii="Calibri" w:eastAsia="Calibri" w:hAnsi="Calibri" w:cs="Calibri"/>
+          <w:sz w:val="22"/>
+          <w:szCs w:val="22"/>
+        </w:rPr>
+        <w:t>fn</w:t>
+      </w:r>
+      <w:proofErr w:type="spellEnd"/>
+      <w:r>
+        <w:rPr>
+          <w:rFonts w:ascii="Calibri" w:eastAsia="Calibri" w:hAnsi="Calibri" w:cs="Calibri"/>
+          <w:sz w:val="22"/>
+          <w:szCs w:val="22"/>
+        </w:rPr>
+        <w:t>)</w:t>
       </w:r>
     </w:p>
     <w:p>
@@ -1183,6 +2977,7 @@
           <w:szCs w:val="22"/>
         </w:rPr>
       </w:pPr>
+      <w:proofErr w:type="spellStart"/>
       <w:r>
         <w:rPr>
           <w:rFonts w:ascii="Calibri" w:eastAsia="Calibri" w:hAnsi="Calibri" w:cs="Calibri"/>
@@ -1193,6 +2988,7 @@
         </w:rPr>
         <w:t>DateLabelFormatter</w:t>
       </w:r>
+      <w:proofErr w:type="spellEnd"/>
     </w:p>
     <w:p>
       <w:pPr>
@@ -1203,21 +2999,23 @@
           <w:szCs w:val="22"/>
         </w:rPr>
       </w:pPr>
-      <w:r>
-        <w:rPr>
-          <w:rFonts w:ascii="Calibri" w:eastAsia="Calibri" w:hAnsi="Calibri" w:cs="Calibri"/>
-          <w:sz w:val="22"/>
-          <w:szCs w:val="22"/>
-        </w:rPr>
-        <w:t xml:space="preserve">DateLabelFormatter class is responsible for the </w:t>
-      </w:r>
-      <w:r>
-        <w:rPr>
-          <w:rFonts w:ascii="Calibri" w:eastAsia="Calibri" w:hAnsi="Calibri" w:cs="Calibri"/>
-          <w:sz w:val="22"/>
-          <w:szCs w:val="22"/>
-        </w:rPr>
-        <w:t>format of the date display</w:t>
+      <w:proofErr w:type="spellStart"/>
+      <w:r>
+        <w:rPr>
+          <w:rFonts w:ascii="Calibri" w:eastAsia="Calibri" w:hAnsi="Calibri" w:cs="Calibri"/>
+          <w:sz w:val="22"/>
+          <w:szCs w:val="22"/>
+        </w:rPr>
+        <w:t>DateLabelFormatter</w:t>
+      </w:r>
+      <w:proofErr w:type="spellEnd"/>
+      <w:r>
+        <w:rPr>
+          <w:rFonts w:ascii="Calibri" w:eastAsia="Calibri" w:hAnsi="Calibri" w:cs="Calibri"/>
+          <w:sz w:val="22"/>
+          <w:szCs w:val="22"/>
+        </w:rPr>
+        <w:t xml:space="preserve"> class is responsible for the format of the date display</w:t>
       </w:r>
     </w:p>
     <w:p>
@@ -1254,13 +3052,23 @@
           <w:rFonts w:ascii="Trebuchet MS" w:eastAsia="Trebuchet MS" w:hAnsi="Trebuchet MS" w:cs="Trebuchet MS"/>
         </w:rPr>
       </w:pPr>
-      <w:r>
-        <w:rPr>
-          <w:rFonts w:ascii="Calibri" w:eastAsia="Calibri" w:hAnsi="Calibri" w:cs="Calibri"/>
-          <w:sz w:val="22"/>
-          <w:szCs w:val="22"/>
-        </w:rPr>
-        <w:t>stringToValue(String text)</w:t>
+      <w:proofErr w:type="spellStart"/>
+      <w:r>
+        <w:rPr>
+          <w:rFonts w:ascii="Calibri" w:eastAsia="Calibri" w:hAnsi="Calibri" w:cs="Calibri"/>
+          <w:sz w:val="22"/>
+          <w:szCs w:val="22"/>
+        </w:rPr>
+        <w:t>stringToValue</w:t>
+      </w:r>
+      <w:proofErr w:type="spellEnd"/>
+      <w:r>
+        <w:rPr>
+          <w:rFonts w:ascii="Calibri" w:eastAsia="Calibri" w:hAnsi="Calibri" w:cs="Calibri"/>
+          <w:sz w:val="22"/>
+          <w:szCs w:val="22"/>
+        </w:rPr>
+        <w:t>(String text)</w:t>
       </w:r>
     </w:p>
     <w:p>
@@ -1279,7 +3087,6 @@
           <w:sz w:val="22"/>
           <w:szCs w:val="22"/>
         </w:rPr>
-        <w:lastRenderedPageBreak/>
         <w:t>Parses text from the beginning of the given string to produce an object</w:t>
       </w:r>
     </w:p>
@@ -1299,13 +3106,23 @@
           <w:rFonts w:ascii="Trebuchet MS" w:eastAsia="Trebuchet MS" w:hAnsi="Trebuchet MS" w:cs="Trebuchet MS"/>
         </w:rPr>
       </w:pPr>
-      <w:r>
-        <w:rPr>
-          <w:rFonts w:ascii="Calibri" w:eastAsia="Calibri" w:hAnsi="Calibri" w:cs="Calibri"/>
-          <w:sz w:val="22"/>
-          <w:szCs w:val="22"/>
-        </w:rPr>
-        <w:t>valueToString(Object value))</w:t>
+      <w:proofErr w:type="spellStart"/>
+      <w:r>
+        <w:rPr>
+          <w:rFonts w:ascii="Calibri" w:eastAsia="Calibri" w:hAnsi="Calibri" w:cs="Calibri"/>
+          <w:sz w:val="22"/>
+          <w:szCs w:val="22"/>
+        </w:rPr>
+        <w:t>valueToString</w:t>
+      </w:r>
+      <w:proofErr w:type="spellEnd"/>
+      <w:r>
+        <w:rPr>
+          <w:rFonts w:ascii="Calibri" w:eastAsia="Calibri" w:hAnsi="Calibri" w:cs="Calibri"/>
+          <w:sz w:val="22"/>
+          <w:szCs w:val="22"/>
+        </w:rPr>
+        <w:t>(Object value))</w:t>
       </w:r>
     </w:p>
     <w:p>
@@ -1329,13 +3146,90 @@
     </w:p>
     <w:p>
       <w:pPr>
+        <w:pStyle w:val="ListParagraph"/>
+        <w:ind w:left="1160"/>
+        <w:rPr>
+          <w:rFonts w:ascii="Calibri" w:eastAsia="Calibri" w:hAnsi="Calibri" w:cs="Calibri"/>
+          <w:sz w:val="22"/>
+          <w:szCs w:val="22"/>
+        </w:rPr>
+      </w:pPr>
+    </w:p>
+    <w:p>
+      <w:pPr>
         <w:pStyle w:val="Body"/>
         <w:rPr>
-          <w:rFonts w:ascii="Calibri" w:eastAsia="Calibri" w:hAnsi="Calibri" w:cs="Calibri"/>
-          <w:sz w:val="22"/>
-          <w:szCs w:val="22"/>
-        </w:rPr>
-      </w:pPr>
+          <w:rFonts w:ascii="Calibri" w:eastAsiaTheme="minorEastAsia" w:hAnsi="Calibri" w:cs="Calibri" w:hint="eastAsia"/>
+          <w:sz w:val="22"/>
+          <w:szCs w:val="22"/>
+          <w:lang w:eastAsia="ko-KR"/>
+        </w:rPr>
+      </w:pPr>
+      <w:r>
+        <w:rPr>
+          <w:rFonts w:ascii="Calibri" w:eastAsiaTheme="minorEastAsia" w:hAnsi="Calibri" w:cs="Calibri"/>
+          <w:sz w:val="22"/>
+          <w:szCs w:val="22"/>
+          <w:lang w:eastAsia="ko-KR"/>
+        </w:rPr>
+        <w:t>The following classes are the d</w:t>
+      </w:r>
+      <w:r>
+        <w:rPr>
+          <w:rFonts w:ascii="Calibri" w:eastAsiaTheme="minorEastAsia" w:hAnsi="Calibri" w:cs="Calibri" w:hint="eastAsia"/>
+          <w:sz w:val="22"/>
+          <w:szCs w:val="22"/>
+          <w:lang w:eastAsia="ko-KR"/>
+        </w:rPr>
+        <w:t xml:space="preserve">omain models </w:t>
+      </w:r>
+      <w:r>
+        <w:rPr>
+          <w:rFonts w:ascii="Calibri" w:eastAsiaTheme="minorEastAsia" w:hAnsi="Calibri" w:cs="Calibri"/>
+          <w:sz w:val="22"/>
+          <w:szCs w:val="22"/>
+          <w:lang w:eastAsia="ko-KR"/>
+        </w:rPr>
+        <w:t xml:space="preserve">which </w:t>
+      </w:r>
+      <w:r>
+        <w:rPr>
+          <w:rFonts w:ascii="Calibri" w:eastAsiaTheme="minorEastAsia" w:hAnsi="Calibri" w:cs="Calibri" w:hint="eastAsia"/>
+          <w:sz w:val="22"/>
+          <w:szCs w:val="22"/>
+          <w:lang w:eastAsia="ko-KR"/>
+        </w:rPr>
+        <w:t xml:space="preserve">identify the principal concerns in the system. </w:t>
+      </w:r>
+      <w:r>
+        <w:rPr>
+          <w:rFonts w:ascii="Calibri" w:eastAsiaTheme="minorEastAsia" w:hAnsi="Calibri" w:cs="Calibri"/>
+          <w:sz w:val="22"/>
+          <w:szCs w:val="22"/>
+          <w:lang w:eastAsia="ko-KR"/>
+        </w:rPr>
+        <w:t xml:space="preserve">They are defined using UML class diagrams that include objects, attributes and association and then automatically generated by </w:t>
+      </w:r>
+      <w:proofErr w:type="spellStart"/>
+      <w:r>
+        <w:rPr>
+          <w:rFonts w:ascii="Calibri" w:eastAsiaTheme="minorEastAsia" w:hAnsi="Calibri" w:cs="Calibri"/>
+          <w:sz w:val="22"/>
+          <w:szCs w:val="22"/>
+          <w:lang w:eastAsia="ko-KR"/>
+        </w:rPr>
+        <w:t>Umple</w:t>
+      </w:r>
+      <w:proofErr w:type="spellEnd"/>
+      <w:r>
+        <w:rPr>
+          <w:rFonts w:ascii="Calibri" w:eastAsiaTheme="minorEastAsia" w:hAnsi="Calibri" w:cs="Calibri"/>
+          <w:sz w:val="22"/>
+          <w:szCs w:val="22"/>
+          <w:lang w:eastAsia="ko-KR"/>
+        </w:rPr>
+        <w:t>.</w:t>
+      </w:r>
     </w:p>
     <w:p>
       <w:pPr>
@@ -1374,26 +3268,56 @@
           <w:sz w:val="22"/>
           <w:szCs w:val="22"/>
         </w:rPr>
-        <w:t>The HAS class manages how the information is</w:t>
-      </w:r>
-      <w:r>
-        <w:rPr>
-          <w:rFonts w:ascii="Calibri" w:eastAsia="Calibri" w:hAnsi="Calibri" w:cs="Calibri"/>
-          <w:sz w:val="22"/>
-          <w:szCs w:val="22"/>
-        </w:rPr>
-        <w:t xml:space="preserve"> stored for Location, Artist, Song, and Playlist within the library.</w:t>
-      </w:r>
-      <w:r>
-        <w:rPr>
-          <w:rFonts w:ascii="Calibri" w:eastAsia="Calibri" w:hAnsi="Calibri" w:cs="Calibri"/>
-          <w:sz w:val="22"/>
-          <w:szCs w:val="22"/>
-        </w:rPr>
-        <w:t xml:space="preserve"> The HAS was designed using the singleton pattern, therefore there will only be one library that contains all information about the Locations, Artists, Songs, and Playlists.</w:t>
-      </w:r>
-      <w:bookmarkStart w:id="0" w:name="_GoBack"/>
-      <w:bookmarkEnd w:id="0"/>
+        <w:t>The HAS class manages how the information is stored for Location, Artist, Song, and Playlist within the library.</w:t>
+      </w:r>
+      <w:r>
+        <w:rPr>
+          <w:rFonts w:ascii="Calibri" w:eastAsia="Calibri" w:hAnsi="Calibri" w:cs="Calibri"/>
+          <w:sz w:val="22"/>
+          <w:szCs w:val="22"/>
+        </w:rPr>
+        <w:t xml:space="preserve"> The HAS was designed using the singleton pattern,</w:t>
+      </w:r>
+      <w:r>
+        <w:rPr>
+          <w:rFonts w:ascii="Calibri" w:eastAsia="Calibri" w:hAnsi="Calibri" w:cs="Calibri"/>
+          <w:sz w:val="22"/>
+          <w:szCs w:val="22"/>
+        </w:rPr>
+        <w:t xml:space="preserve"> such that library which</w:t>
+      </w:r>
+      <w:r>
+        <w:rPr>
+          <w:rFonts w:ascii="Calibri" w:eastAsia="Calibri" w:hAnsi="Calibri" w:cs="Calibri"/>
+          <w:sz w:val="22"/>
+          <w:szCs w:val="22"/>
+        </w:rPr>
+        <w:t xml:space="preserve"> contains all information about the Locations, Artists, Songs, and Playlists</w:t>
+      </w:r>
+      <w:r>
+        <w:rPr>
+          <w:rFonts w:ascii="Calibri" w:eastAsia="Calibri" w:hAnsi="Calibri" w:cs="Calibri"/>
+          <w:sz w:val="22"/>
+          <w:szCs w:val="22"/>
+        </w:rPr>
+        <w:t xml:space="preserve"> will be restrict</w:t>
+      </w:r>
+      <w:r>
+        <w:rPr>
+          <w:rFonts w:ascii="Calibri" w:eastAsia="Calibri" w:hAnsi="Calibri" w:cs="Calibri"/>
+          <w:sz w:val="22"/>
+          <w:szCs w:val="22"/>
+        </w:rPr>
+        <w:t>ed to instantiate just once.</w:t>
+      </w:r>
+      <w:r>
+        <w:rPr>
+          <w:rFonts w:ascii="Calibri" w:eastAsia="Calibri" w:hAnsi="Calibri" w:cs="Calibri"/>
+          <w:sz w:val="22"/>
+          <w:szCs w:val="22"/>
+        </w:rPr>
+        <w:t xml:space="preserve"> </w:t>
+      </w:r>
     </w:p>
     <w:p>
       <w:pPr>
@@ -1472,15 +3396,7 @@
           <w:sz w:val="22"/>
           <w:szCs w:val="22"/>
         </w:rPr>
-        <w:t xml:space="preserve">The Artist class stores the name of </w:t>
-      </w:r>
-      <w:r>
-        <w:rPr>
-          <w:rFonts w:ascii="Calibri" w:eastAsia="Calibri" w:hAnsi="Calibri" w:cs="Calibri"/>
-          <w:sz w:val="22"/>
-          <w:szCs w:val="22"/>
-        </w:rPr>
-        <w:t>the artist as well as a list of every song that the artist is associated with.</w:t>
+        <w:t>The Artist class stores the name of the artist as well as a list of every song that the artist is associated with.</w:t>
       </w:r>
     </w:p>
     <w:p>
@@ -1560,87 +3476,7 @@
           <w:sz w:val="22"/>
           <w:szCs w:val="22"/>
         </w:rPr>
-        <w:t>The Album class stores the name of the al</w:t>
-      </w:r>
-      <w:r>
-        <w:rPr>
-          <w:rFonts w:ascii="Calibri" w:eastAsia="Calibri" w:hAnsi="Calibri" w:cs="Calibri"/>
-          <w:sz w:val="22"/>
-          <w:szCs w:val="22"/>
-        </w:rPr>
-        <w:t>bum, the album release date, album genre, and a list containing all songs on the album.</w:t>
-      </w:r>
-    </w:p>
-    <w:p>
-      <w:pPr>
-        <w:pStyle w:val="Body"/>
-        <w:rPr>
-          <w:rFonts w:ascii="Calibri" w:eastAsia="Calibri" w:hAnsi="Calibri" w:cs="Calibri"/>
-          <w:b/>
-          <w:bCs/>
-          <w:sz w:val="22"/>
-          <w:szCs w:val="22"/>
-        </w:rPr>
-      </w:pPr>
-      <w:r>
-        <w:rPr>
-          <w:rFonts w:ascii="Calibri" w:eastAsia="Calibri" w:hAnsi="Calibri" w:cs="Calibri"/>
-          <w:b/>
-          <w:bCs/>
-          <w:sz w:val="22"/>
-          <w:szCs w:val="22"/>
-        </w:rPr>
-        <w:t>HomeAudioSystem</w:t>
-      </w:r>
-    </w:p>
-    <w:p>
-      <w:pPr>
-        <w:pStyle w:val="Body"/>
-        <w:rPr>
-          <w:rFonts w:ascii="Calibri" w:eastAsia="Calibri" w:hAnsi="Calibri" w:cs="Calibri"/>
-          <w:sz w:val="22"/>
-          <w:szCs w:val="22"/>
-        </w:rPr>
-      </w:pPr>
-      <w:r>
-        <w:rPr>
-          <w:rFonts w:ascii="Calibri" w:eastAsia="Calibri" w:hAnsi="Calibri" w:cs="Calibri"/>
-          <w:sz w:val="22"/>
-          <w:szCs w:val="22"/>
-        </w:rPr>
-        <w:t>Contains the main method for the Home</w:t>
-      </w:r>
-      <w:r>
-        <w:rPr>
-          <w:rFonts w:ascii="Calibri" w:eastAsia="Calibri" w:hAnsi="Calibri" w:cs="Calibri"/>
-          <w:sz w:val="22"/>
-          <w:szCs w:val="22"/>
-        </w:rPr>
-        <w:t xml:space="preserve"> </w:t>
-      </w:r>
-      <w:r>
-        <w:rPr>
-          <w:rFonts w:ascii="Calibri" w:eastAsia="Calibri" w:hAnsi="Calibri" w:cs="Calibri"/>
-          <w:sz w:val="22"/>
-          <w:szCs w:val="22"/>
-        </w:rPr>
-        <w:t>Audio</w:t>
-      </w:r>
-      <w:r>
-        <w:rPr>
-          <w:rFonts w:ascii="Calibri" w:eastAsia="Calibri" w:hAnsi="Calibri" w:cs="Calibri"/>
-          <w:sz w:val="22"/>
-          <w:szCs w:val="22"/>
-        </w:rPr>
-        <w:t xml:space="preserve"> </w:t>
-      </w:r>
-      <w:r>
-        <w:rPr>
-          <w:rFonts w:ascii="Calibri" w:eastAsia="Calibri" w:hAnsi="Calibri" w:cs="Calibri"/>
-          <w:sz w:val="22"/>
-          <w:szCs w:val="22"/>
-        </w:rPr>
-        <w:t>System.</w:t>
+        <w:t>The Album class stores the name of the album, the album release date, album genre, and a list containing all songs on the album.</w:t>
       </w:r>
     </w:p>
     <w:p>
@@ -1660,7 +3496,7 @@
 </file>
 
 <file path=word/endnotes.xml><?xml version="1.0" encoding="utf-8"?>
-<w:endnotes xmlns:wpc="http://schemas.microsoft.com/office/word/2010/wordprocessingCanvas" xmlns:mo="http://schemas.microsoft.com/office/mac/office/2008/main" xmlns:mc="http://schemas.openxmlformats.org/markup-compatibility/2006" xmlns:mv="urn:schemas-microsoft-com:mac:vml" xmlns:o="urn:schemas-microsoft-com:office:office" xmlns:r="http://schemas.openxmlformats.org/officeDocument/2006/relationships" xmlns:m="http://schemas.openxmlformats.org/officeDocument/2006/math" xmlns:v="urn:schemas-microsoft-com:vml" xmlns:wp14="http://schemas.microsoft.com/office/word/2010/wordprocessingDrawing" xmlns:wp="http://schemas.openxmlformats.org/drawingml/2006/wordprocessingDrawing" xmlns:w10="urn:schemas-microsoft-com:office:word" xmlns:w="http://schemas.openxmlformats.org/wordprocessingml/2006/main" xmlns:w14="http://schemas.microsoft.com/office/word/2010/wordml" xmlns:w15="http://schemas.microsoft.com/office/word/2012/wordml" xmlns:wpg="http://schemas.microsoft.com/office/word/2010/wordprocessingGroup" xmlns:wpi="http://schemas.microsoft.com/office/word/2010/wordprocessingInk" xmlns:wne="http://schemas.microsoft.com/office/word/2006/wordml" xmlns:wps="http://schemas.microsoft.com/office/word/2010/wordprocessingShape" mc:Ignorable="w14 w15 wp14">
+<w:endnotes xmlns:wpc="http://schemas.microsoft.com/office/word/2010/wordprocessingCanvas" xmlns:mc="http://schemas.openxmlformats.org/markup-compatibility/2006" xmlns:o="urn:schemas-microsoft-com:office:office" xmlns:r="http://schemas.openxmlformats.org/officeDocument/2006/relationships" xmlns:m="http://schemas.openxmlformats.org/officeDocument/2006/math" xmlns:v="urn:schemas-microsoft-com:vml" xmlns:wp14="http://schemas.microsoft.com/office/word/2010/wordprocessingDrawing" xmlns:wp="http://schemas.openxmlformats.org/drawingml/2006/wordprocessingDrawing" xmlns:w10="urn:schemas-microsoft-com:office:word" xmlns:w="http://schemas.openxmlformats.org/wordprocessingml/2006/main" xmlns:w14="http://schemas.microsoft.com/office/word/2010/wordml" xmlns:w15="http://schemas.microsoft.com/office/word/2012/wordml" xmlns:wpg="http://schemas.microsoft.com/office/word/2010/wordprocessingGroup" xmlns:wpi="http://schemas.microsoft.com/office/word/2010/wordprocessingInk" xmlns:wne="http://schemas.microsoft.com/office/word/2006/wordml" xmlns:wps="http://schemas.microsoft.com/office/word/2010/wordprocessingShape" mc:Ignorable="w14 w15 wp14">
   <w:endnote w:type="separator" w:id="-1">
     <w:p>
       <w:r>
@@ -1679,7 +3515,7 @@
 </file>
 
 <file path=word/footer1.xml><?xml version="1.0" encoding="utf-8"?>
-<w:ftr xmlns:wpc="http://schemas.microsoft.com/office/word/2010/wordprocessingCanvas" xmlns:mo="http://schemas.microsoft.com/office/mac/office/2008/main" xmlns:mc="http://schemas.openxmlformats.org/markup-compatibility/2006" xmlns:mv="urn:schemas-microsoft-com:mac:vml" xmlns:o="urn:schemas-microsoft-com:office:office" xmlns:r="http://schemas.openxmlformats.org/officeDocument/2006/relationships" xmlns:m="http://schemas.openxmlformats.org/officeDocument/2006/math" xmlns:v="urn:schemas-microsoft-com:vml" xmlns:wp14="http://schemas.microsoft.com/office/word/2010/wordprocessingDrawing" xmlns:wp="http://schemas.openxmlformats.org/drawingml/2006/wordprocessingDrawing" xmlns:w10="urn:schemas-microsoft-com:office:word" xmlns:w="http://schemas.openxmlformats.org/wordprocessingml/2006/main" xmlns:w14="http://schemas.microsoft.com/office/word/2010/wordml" xmlns:w15="http://schemas.microsoft.com/office/word/2012/wordml" xmlns:wpg="http://schemas.microsoft.com/office/word/2010/wordprocessingGroup" xmlns:wpi="http://schemas.microsoft.com/office/word/2010/wordprocessingInk" xmlns:wne="http://schemas.microsoft.com/office/word/2006/wordml" xmlns:wps="http://schemas.microsoft.com/office/word/2010/wordprocessingShape" mc:Ignorable="w14 w15 wp14">
+<w:ftr xmlns:wpc="http://schemas.microsoft.com/office/word/2010/wordprocessingCanvas" xmlns:mc="http://schemas.openxmlformats.org/markup-compatibility/2006" xmlns:o="urn:schemas-microsoft-com:office:office" xmlns:r="http://schemas.openxmlformats.org/officeDocument/2006/relationships" xmlns:m="http://schemas.openxmlformats.org/officeDocument/2006/math" xmlns:v="urn:schemas-microsoft-com:vml" xmlns:wp14="http://schemas.microsoft.com/office/word/2010/wordprocessingDrawing" xmlns:wp="http://schemas.openxmlformats.org/drawingml/2006/wordprocessingDrawing" xmlns:w10="urn:schemas-microsoft-com:office:word" xmlns:w="http://schemas.openxmlformats.org/wordprocessingml/2006/main" xmlns:w14="http://schemas.microsoft.com/office/word/2010/wordml" xmlns:w15="http://schemas.microsoft.com/office/word/2012/wordml" xmlns:wpg="http://schemas.microsoft.com/office/word/2010/wordprocessingGroup" xmlns:wpi="http://schemas.microsoft.com/office/word/2010/wordprocessingInk" xmlns:wne="http://schemas.microsoft.com/office/word/2006/wordml" xmlns:wps="http://schemas.microsoft.com/office/word/2010/wordprocessingShape" mc:Ignorable="w14 w15 wp14">
   <w:p>
     <w:pPr>
       <w:pStyle w:val="HeaderFooter"/>
@@ -1689,7 +3525,7 @@
 </file>
 
 <file path=word/footnotes.xml><?xml version="1.0" encoding="utf-8"?>
-<w:footnotes xmlns:wpc="http://schemas.microsoft.com/office/word/2010/wordprocessingCanvas" xmlns:mo="http://schemas.microsoft.com/office/mac/office/2008/main" xmlns:mc="http://schemas.openxmlformats.org/markup-compatibility/2006" xmlns:mv="urn:schemas-microsoft-com:mac:vml" xmlns:o="urn:schemas-microsoft-com:office:office" xmlns:r="http://schemas.openxmlformats.org/officeDocument/2006/relationships" xmlns:m="http://schemas.openxmlformats.org/officeDocument/2006/math" xmlns:v="urn:schemas-microsoft-com:vml" xmlns:wp14="http://schemas.microsoft.com/office/word/2010/wordprocessingDrawing" xmlns:wp="http://schemas.openxmlformats.org/drawingml/2006/wordprocessingDrawing" xmlns:w10="urn:schemas-microsoft-com:office:word" xmlns:w="http://schemas.openxmlformats.org/wordprocessingml/2006/main" xmlns:w14="http://schemas.microsoft.com/office/word/2010/wordml" xmlns:w15="http://schemas.microsoft.com/office/word/2012/wordml" xmlns:wpg="http://schemas.microsoft.com/office/word/2010/wordprocessingGroup" xmlns:wpi="http://schemas.microsoft.com/office/word/2010/wordprocessingInk" xmlns:wne="http://schemas.microsoft.com/office/word/2006/wordml" xmlns:wps="http://schemas.microsoft.com/office/word/2010/wordprocessingShape" mc:Ignorable="w14 w15 wp14">
+<w:footnotes xmlns:wpc="http://schemas.microsoft.com/office/word/2010/wordprocessingCanvas" xmlns:mc="http://schemas.openxmlformats.org/markup-compatibility/2006" xmlns:o="urn:schemas-microsoft-com:office:office" xmlns:r="http://schemas.openxmlformats.org/officeDocument/2006/relationships" xmlns:m="http://schemas.openxmlformats.org/officeDocument/2006/math" xmlns:v="urn:schemas-microsoft-com:vml" xmlns:wp14="http://schemas.microsoft.com/office/word/2010/wordprocessingDrawing" xmlns:wp="http://schemas.openxmlformats.org/drawingml/2006/wordprocessingDrawing" xmlns:w10="urn:schemas-microsoft-com:office:word" xmlns:w="http://schemas.openxmlformats.org/wordprocessingml/2006/main" xmlns:w14="http://schemas.microsoft.com/office/word/2010/wordml" xmlns:w15="http://schemas.microsoft.com/office/word/2012/wordml" xmlns:wpg="http://schemas.microsoft.com/office/word/2010/wordprocessingGroup" xmlns:wpi="http://schemas.microsoft.com/office/word/2010/wordprocessingInk" xmlns:wne="http://schemas.microsoft.com/office/word/2006/wordml" xmlns:wps="http://schemas.microsoft.com/office/word/2010/wordprocessingShape" mc:Ignorable="w14 w15 wp14">
   <w:footnote w:type="separator" w:id="-1">
     <w:p>
       <w:r>
@@ -1708,7 +3544,7 @@
 </file>
 
 <file path=word/header1.xml><?xml version="1.0" encoding="utf-8"?>
-<w:hdr xmlns:wpc="http://schemas.microsoft.com/office/word/2010/wordprocessingCanvas" xmlns:mo="http://schemas.microsoft.com/office/mac/office/2008/main" xmlns:mc="http://schemas.openxmlformats.org/markup-compatibility/2006" xmlns:mv="urn:schemas-microsoft-com:mac:vml" xmlns:o="urn:schemas-microsoft-com:office:office" xmlns:r="http://schemas.openxmlformats.org/officeDocument/2006/relationships" xmlns:m="http://schemas.openxmlformats.org/officeDocument/2006/math" xmlns:v="urn:schemas-microsoft-com:vml" xmlns:wp14="http://schemas.microsoft.com/office/word/2010/wordprocessingDrawing" xmlns:wp="http://schemas.openxmlformats.org/drawingml/2006/wordprocessingDrawing" xmlns:w10="urn:schemas-microsoft-com:office:word" xmlns:w="http://schemas.openxmlformats.org/wordprocessingml/2006/main" xmlns:w14="http://schemas.microsoft.com/office/word/2010/wordml" xmlns:w15="http://schemas.microsoft.com/office/word/2012/wordml" xmlns:wpg="http://schemas.microsoft.com/office/word/2010/wordprocessingGroup" xmlns:wpi="http://schemas.microsoft.com/office/word/2010/wordprocessingInk" xmlns:wne="http://schemas.microsoft.com/office/word/2006/wordml" xmlns:wps="http://schemas.microsoft.com/office/word/2010/wordprocessingShape" mc:Ignorable="w14 w15 wp14">
+<w:hdr xmlns:wpc="http://schemas.microsoft.com/office/word/2010/wordprocessingCanvas" xmlns:mc="http://schemas.openxmlformats.org/markup-compatibility/2006" xmlns:o="urn:schemas-microsoft-com:office:office" xmlns:r="http://schemas.openxmlformats.org/officeDocument/2006/relationships" xmlns:m="http://schemas.openxmlformats.org/officeDocument/2006/math" xmlns:v="urn:schemas-microsoft-com:vml" xmlns:wp14="http://schemas.microsoft.com/office/word/2010/wordprocessingDrawing" xmlns:wp="http://schemas.openxmlformats.org/drawingml/2006/wordprocessingDrawing" xmlns:w10="urn:schemas-microsoft-com:office:word" xmlns:w="http://schemas.openxmlformats.org/wordprocessingml/2006/main" xmlns:w14="http://schemas.microsoft.com/office/word/2010/wordml" xmlns:w15="http://schemas.microsoft.com/office/word/2012/wordml" xmlns:wpg="http://schemas.microsoft.com/office/word/2010/wordprocessingGroup" xmlns:wpi="http://schemas.microsoft.com/office/word/2010/wordprocessingInk" xmlns:wne="http://schemas.microsoft.com/office/word/2006/wordml" xmlns:wps="http://schemas.microsoft.com/office/word/2010/wordprocessingShape" mc:Ignorable="w14 w15 wp14">
   <w:p>
     <w:pPr>
       <w:pStyle w:val="HeaderFooter"/>
@@ -1718,8 +3554,8 @@
 </file>
 
 <file path=word/numbering.xml><?xml version="1.0" encoding="utf-8"?>
-<w:numbering xmlns:wpc="http://schemas.microsoft.com/office/word/2010/wordprocessingCanvas" xmlns:mo="http://schemas.microsoft.com/office/mac/office/2008/main" xmlns:mc="http://schemas.openxmlformats.org/markup-compatibility/2006" xmlns:mv="urn:schemas-microsoft-com:mac:vml" xmlns:o="urn:schemas-microsoft-com:office:office" xmlns:r="http://schemas.openxmlformats.org/officeDocument/2006/relationships" xmlns:m="http://schemas.openxmlformats.org/officeDocument/2006/math" xmlns:v="urn:schemas-microsoft-com:vml" xmlns:wp14="http://schemas.microsoft.com/office/word/2010/wordprocessingDrawing" xmlns:wp="http://schemas.openxmlformats.org/drawingml/2006/wordprocessingDrawing" xmlns:w10="urn:schemas-microsoft-com:office:word" xmlns:w="http://schemas.openxmlformats.org/wordprocessingml/2006/main" xmlns:w14="http://schemas.microsoft.com/office/word/2010/wordml" xmlns:w15="http://schemas.microsoft.com/office/word/2012/wordml" xmlns:wpg="http://schemas.microsoft.com/office/word/2010/wordprocessingGroup" xmlns:wpi="http://schemas.microsoft.com/office/word/2010/wordprocessingInk" xmlns:wne="http://schemas.microsoft.com/office/word/2006/wordml" xmlns:wps="http://schemas.microsoft.com/office/word/2010/wordprocessingShape" mc:Ignorable="w14 w15 wp14">
-  <w:abstractNum w:abstractNumId="0">
+<w:numbering xmlns:wpc="http://schemas.microsoft.com/office/word/2010/wordprocessingCanvas" xmlns:mc="http://schemas.openxmlformats.org/markup-compatibility/2006" xmlns:o="urn:schemas-microsoft-com:office:office" xmlns:r="http://schemas.openxmlformats.org/officeDocument/2006/relationships" xmlns:m="http://schemas.openxmlformats.org/officeDocument/2006/math" xmlns:v="urn:schemas-microsoft-com:vml" xmlns:wp14="http://schemas.microsoft.com/office/word/2010/wordprocessingDrawing" xmlns:wp="http://schemas.openxmlformats.org/drawingml/2006/wordprocessingDrawing" xmlns:w10="urn:schemas-microsoft-com:office:word" xmlns:w="http://schemas.openxmlformats.org/wordprocessingml/2006/main" xmlns:w14="http://schemas.microsoft.com/office/word/2010/wordml" xmlns:w15="http://schemas.microsoft.com/office/word/2012/wordml" xmlns:wpg="http://schemas.microsoft.com/office/word/2010/wordprocessingGroup" xmlns:wpi="http://schemas.microsoft.com/office/word/2010/wordprocessingInk" xmlns:wne="http://schemas.microsoft.com/office/word/2006/wordml" xmlns:wps="http://schemas.microsoft.com/office/word/2010/wordprocessingShape" mc:Ignorable="w14 w15 wp14">
+  <w:abstractNum w:abstractNumId="0" w15:restartNumberingAfterBreak="0">
     <w:nsid w:val="00992DBB"/>
     <w:multiLevelType w:val="multilevel"/>
     <w:tmpl w:val="1A92C022"/>
@@ -1886,7 +3722,7 @@
       </w:rPr>
     </w:lvl>
   </w:abstractNum>
-  <w:abstractNum w:abstractNumId="1">
+  <w:abstractNum w:abstractNumId="1" w15:restartNumberingAfterBreak="0">
     <w:nsid w:val="03741748"/>
     <w:multiLevelType w:val="multilevel"/>
     <w:tmpl w:val="B8AE615A"/>
@@ -2052,7 +3888,7 @@
       </w:rPr>
     </w:lvl>
   </w:abstractNum>
-  <w:abstractNum w:abstractNumId="2">
+  <w:abstractNum w:abstractNumId="2" w15:restartNumberingAfterBreak="0">
     <w:nsid w:val="07737A2C"/>
     <w:multiLevelType w:val="multilevel"/>
     <w:tmpl w:val="9780B228"/>
@@ -2218,7 +4054,7 @@
       </w:rPr>
     </w:lvl>
   </w:abstractNum>
-  <w:abstractNum w:abstractNumId="3">
+  <w:abstractNum w:abstractNumId="3" w15:restartNumberingAfterBreak="0">
     <w:nsid w:val="13F43EA2"/>
     <w:multiLevelType w:val="multilevel"/>
     <w:tmpl w:val="3DFC3FA2"/>
@@ -2385,7 +4221,7 @@
       </w:rPr>
     </w:lvl>
   </w:abstractNum>
-  <w:abstractNum w:abstractNumId="4">
+  <w:abstractNum w:abstractNumId="4" w15:restartNumberingAfterBreak="0">
     <w:nsid w:val="19D83232"/>
     <w:multiLevelType w:val="multilevel"/>
     <w:tmpl w:val="E4261AFC"/>
@@ -2551,7 +4387,7 @@
       </w:rPr>
     </w:lvl>
   </w:abstractNum>
-  <w:abstractNum w:abstractNumId="5">
+  <w:abstractNum w:abstractNumId="5" w15:restartNumberingAfterBreak="0">
     <w:nsid w:val="1B885FA2"/>
     <w:multiLevelType w:val="multilevel"/>
     <w:tmpl w:val="2D9897B2"/>
@@ -2717,7 +4553,7 @@
       </w:rPr>
     </w:lvl>
   </w:abstractNum>
-  <w:abstractNum w:abstractNumId="6">
+  <w:abstractNum w:abstractNumId="6" w15:restartNumberingAfterBreak="0">
     <w:nsid w:val="1CB17B75"/>
     <w:multiLevelType w:val="multilevel"/>
     <w:tmpl w:val="0C8A5286"/>
@@ -2803,7 +4639,7 @@
       </w:rPr>
     </w:lvl>
   </w:abstractNum>
-  <w:abstractNum w:abstractNumId="7">
+  <w:abstractNum w:abstractNumId="7" w15:restartNumberingAfterBreak="0">
     <w:nsid w:val="1E1C4897"/>
     <w:multiLevelType w:val="multilevel"/>
     <w:tmpl w:val="03B80226"/>
@@ -2969,7 +4805,7 @@
       </w:rPr>
     </w:lvl>
   </w:abstractNum>
-  <w:abstractNum w:abstractNumId="8">
+  <w:abstractNum w:abstractNumId="8" w15:restartNumberingAfterBreak="0">
     <w:nsid w:val="1E863BAC"/>
     <w:multiLevelType w:val="multilevel"/>
     <w:tmpl w:val="0E726FB2"/>
@@ -3135,7 +4971,7 @@
       </w:rPr>
     </w:lvl>
   </w:abstractNum>
-  <w:abstractNum w:abstractNumId="9">
+  <w:abstractNum w:abstractNumId="9" w15:restartNumberingAfterBreak="0">
     <w:nsid w:val="1F6C381F"/>
     <w:multiLevelType w:val="multilevel"/>
     <w:tmpl w:val="7CFA0612"/>
@@ -3302,7 +5138,7 @@
       </w:rPr>
     </w:lvl>
   </w:abstractNum>
-  <w:abstractNum w:abstractNumId="10">
+  <w:abstractNum w:abstractNumId="10" w15:restartNumberingAfterBreak="0">
     <w:nsid w:val="272501FB"/>
     <w:multiLevelType w:val="multilevel"/>
     <w:tmpl w:val="51303184"/>
@@ -3468,7 +5304,7 @@
       </w:rPr>
     </w:lvl>
   </w:abstractNum>
-  <w:abstractNum w:abstractNumId="11">
+  <w:abstractNum w:abstractNumId="11" w15:restartNumberingAfterBreak="0">
     <w:nsid w:val="2EF23C61"/>
     <w:multiLevelType w:val="multilevel"/>
     <w:tmpl w:val="441072FC"/>
@@ -3635,7 +5471,7 @@
       </w:rPr>
     </w:lvl>
   </w:abstractNum>
-  <w:abstractNum w:abstractNumId="12">
+  <w:abstractNum w:abstractNumId="12" w15:restartNumberingAfterBreak="0">
     <w:nsid w:val="3BBE2780"/>
     <w:multiLevelType w:val="multilevel"/>
     <w:tmpl w:val="43DA8814"/>
@@ -3802,7 +5638,7 @@
       </w:rPr>
     </w:lvl>
   </w:abstractNum>
-  <w:abstractNum w:abstractNumId="13">
+  <w:abstractNum w:abstractNumId="13" w15:restartNumberingAfterBreak="0">
     <w:nsid w:val="3ED23E0C"/>
     <w:multiLevelType w:val="multilevel"/>
     <w:tmpl w:val="37365A7A"/>
@@ -3968,7 +5804,7 @@
       </w:rPr>
     </w:lvl>
   </w:abstractNum>
-  <w:abstractNum w:abstractNumId="14">
+  <w:abstractNum w:abstractNumId="14" w15:restartNumberingAfterBreak="0">
     <w:nsid w:val="41AF0D1C"/>
     <w:multiLevelType w:val="multilevel"/>
     <w:tmpl w:val="46545424"/>
@@ -4134,7 +5970,7 @@
       </w:rPr>
     </w:lvl>
   </w:abstractNum>
-  <w:abstractNum w:abstractNumId="15">
+  <w:abstractNum w:abstractNumId="15" w15:restartNumberingAfterBreak="0">
     <w:nsid w:val="456F03C4"/>
     <w:multiLevelType w:val="multilevel"/>
     <w:tmpl w:val="448C36E6"/>
@@ -4300,7 +6136,7 @@
       </w:rPr>
     </w:lvl>
   </w:abstractNum>
-  <w:abstractNum w:abstractNumId="16">
+  <w:abstractNum w:abstractNumId="16" w15:restartNumberingAfterBreak="0">
     <w:nsid w:val="469F0E60"/>
     <w:multiLevelType w:val="multilevel"/>
     <w:tmpl w:val="45F2E1DE"/>
@@ -4467,7 +6303,7 @@
       </w:rPr>
     </w:lvl>
   </w:abstractNum>
-  <w:abstractNum w:abstractNumId="17">
+  <w:abstractNum w:abstractNumId="17" w15:restartNumberingAfterBreak="0">
     <w:nsid w:val="46BD792D"/>
     <w:multiLevelType w:val="multilevel"/>
     <w:tmpl w:val="25163EFC"/>
@@ -4633,7 +6469,7 @@
       </w:rPr>
     </w:lvl>
   </w:abstractNum>
-  <w:abstractNum w:abstractNumId="18">
+  <w:abstractNum w:abstractNumId="18" w15:restartNumberingAfterBreak="0">
     <w:nsid w:val="517E1FFF"/>
     <w:multiLevelType w:val="multilevel"/>
     <w:tmpl w:val="508EE440"/>
@@ -4719,7 +6555,7 @@
       </w:rPr>
     </w:lvl>
   </w:abstractNum>
-  <w:abstractNum w:abstractNumId="19">
+  <w:abstractNum w:abstractNumId="19" w15:restartNumberingAfterBreak="0">
     <w:nsid w:val="596E216A"/>
     <w:multiLevelType w:val="multilevel"/>
     <w:tmpl w:val="501803FA"/>
@@ -4885,7 +6721,7 @@
       </w:rPr>
     </w:lvl>
   </w:abstractNum>
-  <w:abstractNum w:abstractNumId="20">
+  <w:abstractNum w:abstractNumId="20" w15:restartNumberingAfterBreak="0">
     <w:nsid w:val="5E152635"/>
     <w:multiLevelType w:val="multilevel"/>
     <w:tmpl w:val="E98EA3F2"/>
@@ -5052,7 +6888,7 @@
       </w:rPr>
     </w:lvl>
   </w:abstractNum>
-  <w:abstractNum w:abstractNumId="21">
+  <w:abstractNum w:abstractNumId="21" w15:restartNumberingAfterBreak="0">
     <w:nsid w:val="60BA18C9"/>
     <w:multiLevelType w:val="multilevel"/>
     <w:tmpl w:val="11287F42"/>
@@ -5219,7 +7055,7 @@
       </w:rPr>
     </w:lvl>
   </w:abstractNum>
-  <w:abstractNum w:abstractNumId="22">
+  <w:abstractNum w:abstractNumId="22" w15:restartNumberingAfterBreak="0">
     <w:nsid w:val="63CC453A"/>
     <w:multiLevelType w:val="multilevel"/>
     <w:tmpl w:val="E83E1776"/>
@@ -5305,7 +7141,7 @@
       </w:rPr>
     </w:lvl>
   </w:abstractNum>
-  <w:abstractNum w:abstractNumId="23">
+  <w:abstractNum w:abstractNumId="23" w15:restartNumberingAfterBreak="0">
     <w:nsid w:val="691D46E5"/>
     <w:multiLevelType w:val="multilevel"/>
     <w:tmpl w:val="E30A9E56"/>
@@ -5471,7 +7307,7 @@
       </w:rPr>
     </w:lvl>
   </w:abstractNum>
-  <w:abstractNum w:abstractNumId="24">
+  <w:abstractNum w:abstractNumId="24" w15:restartNumberingAfterBreak="0">
     <w:nsid w:val="6E003F22"/>
     <w:multiLevelType w:val="multilevel"/>
     <w:tmpl w:val="6932046C"/>
@@ -5557,7 +7393,7 @@
       </w:rPr>
     </w:lvl>
   </w:abstractNum>
-  <w:abstractNum w:abstractNumId="25">
+  <w:abstractNum w:abstractNumId="25" w15:restartNumberingAfterBreak="0">
     <w:nsid w:val="73780434"/>
     <w:multiLevelType w:val="multilevel"/>
     <w:tmpl w:val="B7C6B174"/>
@@ -5723,7 +7559,7 @@
       </w:rPr>
     </w:lvl>
   </w:abstractNum>
-  <w:abstractNum w:abstractNumId="26">
+  <w:abstractNum w:abstractNumId="26" w15:restartNumberingAfterBreak="0">
     <w:nsid w:val="741E6D84"/>
     <w:multiLevelType w:val="multilevel"/>
     <w:tmpl w:val="62D03664"/>
@@ -5889,7 +7725,7 @@
       </w:rPr>
     </w:lvl>
   </w:abstractNum>
-  <w:abstractNum w:abstractNumId="27">
+  <w:abstractNum w:abstractNumId="27" w15:restartNumberingAfterBreak="0">
     <w:nsid w:val="78620C18"/>
     <w:multiLevelType w:val="multilevel"/>
     <w:tmpl w:val="3B98B12E"/>
@@ -6056,7 +7892,7 @@
       </w:rPr>
     </w:lvl>
   </w:abstractNum>
-  <w:abstractNum w:abstractNumId="28">
+  <w:abstractNum w:abstractNumId="28" w15:restartNumberingAfterBreak="0">
     <w:nsid w:val="7A7236F4"/>
     <w:multiLevelType w:val="multilevel"/>
     <w:tmpl w:val="D10EBAEA"/>
@@ -6223,7 +8059,7 @@
       </w:rPr>
     </w:lvl>
   </w:abstractNum>
-  <w:abstractNum w:abstractNumId="29">
+  <w:abstractNum w:abstractNumId="29" w15:restartNumberingAfterBreak="0">
     <w:nsid w:val="7B0A11B8"/>
     <w:multiLevelType w:val="multilevel"/>
     <w:tmpl w:val="FE48CE9C"/>
@@ -6309,7 +8145,7 @@
       </w:rPr>
     </w:lvl>
   </w:abstractNum>
-  <w:abstractNum w:abstractNumId="30">
+  <w:abstractNum w:abstractNumId="30" w15:restartNumberingAfterBreak="0">
     <w:nsid w:val="7D160A9C"/>
     <w:multiLevelType w:val="multilevel"/>
     <w:tmpl w:val="588ED47C"/>
@@ -6576,7 +8412,7 @@
   <w:docDefaults>
     <w:rPrDefault>
       <w:rPr>
-        <w:rFonts w:ascii="Times New Roman" w:eastAsia="Arial Unicode MS" w:hAnsi="Times New Roman" w:cs="Times New Roman"/>
+        <w:rFonts w:ascii="Times New Roman" w:eastAsiaTheme="minorEastAsia" w:hAnsi="Times New Roman" w:cs="Times New Roman"/>
         <w:bdr w:val="nil"/>
         <w:lang w:val="en-US" w:eastAsia="en-US" w:bidi="ar-SA"/>
       </w:rPr>
@@ -6594,7 +8430,7 @@
       </w:pPr>
     </w:pPrDefault>
   </w:docDefaults>
-  <w:latentStyles w:defLockedState="0" w:defUIPriority="99" w:defSemiHidden="0" w:defUnhideWhenUsed="0" w:defQFormat="0" w:count="380">
+  <w:latentStyles w:defLockedState="0" w:defUIPriority="99" w:defSemiHidden="0" w:defUnhideWhenUsed="0" w:defQFormat="0" w:count="371">
     <w:lsdException w:name="Normal" w:uiPriority="0" w:qFormat="1"/>
     <w:lsdException w:name="heading 1" w:uiPriority="9" w:qFormat="1"/>
     <w:lsdException w:name="heading 2" w:semiHidden="1" w:uiPriority="9" w:unhideWhenUsed="1" w:qFormat="1"/>
@@ -6751,15 +8587,6 @@
     <w:lsdException w:name="Balloon Text" w:semiHidden="1" w:unhideWhenUsed="1"/>
     <w:lsdException w:name="Table Grid" w:uiPriority="39"/>
     <w:lsdException w:name="Table Theme" w:semiHidden="1" w:unhideWhenUsed="1"/>
-    <w:lsdException w:name="Note Level 1" w:semiHidden="1" w:unhideWhenUsed="1"/>
-    <w:lsdException w:name="Note Level 2" w:semiHidden="1" w:unhideWhenUsed="1"/>
-    <w:lsdException w:name="Note Level 3" w:semiHidden="1" w:unhideWhenUsed="1"/>
-    <w:lsdException w:name="Note Level 4" w:semiHidden="1" w:unhideWhenUsed="1"/>
-    <w:lsdException w:name="Note Level 5" w:semiHidden="1" w:unhideWhenUsed="1"/>
-    <w:lsdException w:name="Note Level 6" w:semiHidden="1" w:unhideWhenUsed="1"/>
-    <w:lsdException w:name="Note Level 7" w:semiHidden="1" w:unhideWhenUsed="1"/>
-    <w:lsdException w:name="Note Level 8" w:semiHidden="1" w:unhideWhenUsed="1"/>
-    <w:lsdException w:name="Note Level 9" w:semiHidden="1" w:unhideWhenUsed="1"/>
     <w:lsdException w:name="Placeholder Text" w:semiHidden="1"/>
     <w:lsdException w:name="No Spacing" w:uiPriority="1" w:qFormat="1"/>
     <w:lsdException w:name="Light Shading" w:uiPriority="60"/>
@@ -7185,12 +9012,12 @@
     <a:fontScheme name="Blank">
       <a:majorFont>
         <a:latin typeface="Helvetica"/>
-        <a:ea typeface="Helvetica"/>
+        <a:ea typeface="돋움"/>
         <a:cs typeface="Helvetica"/>
       </a:majorFont>
       <a:minorFont>
         <a:latin typeface="Helvetica"/>
-        <a:ea typeface="Helvetica"/>
+        <a:ea typeface="바탕"/>
         <a:cs typeface="Helvetica"/>
       </a:minorFont>
     </a:fontScheme>

</xml_diff>